<commit_message>
creting junioradmin group with user
</commit_message>
<xml_diff>
--- a/Identity_and_Access/RBAC lab.docx
+++ b/Identity_and_Access/RBAC lab.docx
@@ -1824,8 +1824,2956 @@
       </w:r>
     </w:p>
     <w:p>
+      <w:pPr>
+        <w:rPr>
+          <w:rFonts w:ascii="Arial" w:hAnsi="Arial" w:cs="Arial"/>
+          <w:color w:val="141414"/>
+          <w:sz w:val="21"/>
+          <w:szCs w:val="21"/>
+          <w:shd w:val="clear" w:color="auto" w:fill="FFFFFF"/>
+        </w:rPr>
+      </w:pPr>
+      <w:r>
+        <w:rPr>
+          <w:rFonts w:ascii="Arial" w:hAnsi="Arial" w:cs="Arial"/>
+          <w:color w:val="141414"/>
+          <w:sz w:val="21"/>
+          <w:szCs w:val="21"/>
+          <w:shd w:val="clear" w:color="auto" w:fill="FFFFFF"/>
+        </w:rPr>
+        <w:t>In this task, you will create the </w:t>
+      </w:r>
+      <w:r>
+        <w:rPr>
+          <w:rStyle w:val="Emphasis"/>
+          <w:rFonts w:ascii="Arial" w:hAnsi="Arial" w:cs="Arial"/>
+          <w:color w:val="141414"/>
+          <w:sz w:val="21"/>
+          <w:szCs w:val="21"/>
+          <w:shd w:val="clear" w:color="auto" w:fill="FFFFFF"/>
+        </w:rPr>
+        <w:t>Senior Admins</w:t>
+      </w:r>
+      <w:r>
+        <w:rPr>
+          <w:rFonts w:ascii="Arial" w:hAnsi="Arial" w:cs="Arial"/>
+          <w:color w:val="141414"/>
+          <w:sz w:val="21"/>
+          <w:szCs w:val="21"/>
+          <w:shd w:val="clear" w:color="auto" w:fill="FFFFFF"/>
+        </w:rPr>
+        <w:t> group, add the user account of Joseph Price to the group, and configure it as the group owner.</w:t>
+      </w:r>
+    </w:p>
+    <w:p>
+      <w:r>
+        <w:t xml:space="preserve">In the Azure portal, navigate back to the blade displaying your Microsoft </w:t>
+      </w:r>
+      <w:proofErr w:type="spellStart"/>
+      <w:r>
+        <w:t>Entra</w:t>
+      </w:r>
+      <w:proofErr w:type="spellEnd"/>
+      <w:r>
+        <w:t xml:space="preserve"> ID tenant.</w:t>
+      </w:r>
+    </w:p>
+    <w:p>
+      <w:pPr>
+        <w:rPr>
+          <w:rFonts w:ascii="Arial" w:hAnsi="Arial" w:cs="Arial"/>
+          <w:color w:val="141414"/>
+          <w:sz w:val="21"/>
+          <w:szCs w:val="21"/>
+          <w:shd w:val="clear" w:color="auto" w:fill="FFFFFF"/>
+        </w:rPr>
+      </w:pPr>
+      <w:r>
+        <w:rPr>
+          <w:rFonts w:ascii="Arial" w:hAnsi="Arial" w:cs="Arial"/>
+          <w:color w:val="141414"/>
+          <w:sz w:val="21"/>
+          <w:szCs w:val="21"/>
+          <w:shd w:val="clear" w:color="auto" w:fill="FFFFFF"/>
+        </w:rPr>
+        <w:t>In the </w:t>
+      </w:r>
+      <w:r>
+        <w:rPr>
+          <w:rStyle w:val="Strong"/>
+          <w:rFonts w:ascii="Arial" w:hAnsi="Arial" w:cs="Arial"/>
+          <w:color w:val="141414"/>
+          <w:sz w:val="21"/>
+          <w:szCs w:val="21"/>
+          <w:shd w:val="clear" w:color="auto" w:fill="FFFFFF"/>
+        </w:rPr>
+        <w:t>Manage</w:t>
+      </w:r>
+      <w:r>
+        <w:rPr>
+          <w:rFonts w:ascii="Arial" w:hAnsi="Arial" w:cs="Arial"/>
+          <w:color w:val="141414"/>
+          <w:sz w:val="21"/>
+          <w:szCs w:val="21"/>
+          <w:shd w:val="clear" w:color="auto" w:fill="FFFFFF"/>
+        </w:rPr>
+        <w:t> section, click </w:t>
+      </w:r>
+      <w:r>
+        <w:rPr>
+          <w:rStyle w:val="Strong"/>
+          <w:rFonts w:ascii="Arial" w:hAnsi="Arial" w:cs="Arial"/>
+          <w:color w:val="141414"/>
+          <w:sz w:val="21"/>
+          <w:szCs w:val="21"/>
+          <w:shd w:val="clear" w:color="auto" w:fill="FFFFFF"/>
+        </w:rPr>
+        <w:t>Groups</w:t>
+      </w:r>
+      <w:r>
+        <w:rPr>
+          <w:rFonts w:ascii="Arial" w:hAnsi="Arial" w:cs="Arial"/>
+          <w:color w:val="141414"/>
+          <w:sz w:val="21"/>
+          <w:szCs w:val="21"/>
+          <w:shd w:val="clear" w:color="auto" w:fill="FFFFFF"/>
+        </w:rPr>
+        <w:t>, and then select </w:t>
+      </w:r>
+      <w:r>
+        <w:rPr>
+          <w:rStyle w:val="Strong"/>
+          <w:rFonts w:ascii="Arial" w:hAnsi="Arial" w:cs="Arial"/>
+          <w:color w:val="141414"/>
+          <w:sz w:val="21"/>
+          <w:szCs w:val="21"/>
+          <w:shd w:val="clear" w:color="auto" w:fill="FFFFFF"/>
+        </w:rPr>
+        <w:t xml:space="preserve">+ </w:t>
+      </w:r>
+      <w:proofErr w:type="gramStart"/>
+      <w:r>
+        <w:rPr>
+          <w:rStyle w:val="Strong"/>
+          <w:rFonts w:ascii="Arial" w:hAnsi="Arial" w:cs="Arial"/>
+          <w:color w:val="141414"/>
+          <w:sz w:val="21"/>
+          <w:szCs w:val="21"/>
+          <w:shd w:val="clear" w:color="auto" w:fill="FFFFFF"/>
+        </w:rPr>
+        <w:t>New</w:t>
+      </w:r>
+      <w:proofErr w:type="gramEnd"/>
+      <w:r>
+        <w:rPr>
+          <w:rStyle w:val="Strong"/>
+          <w:rFonts w:ascii="Arial" w:hAnsi="Arial" w:cs="Arial"/>
+          <w:color w:val="141414"/>
+          <w:sz w:val="21"/>
+          <w:szCs w:val="21"/>
+          <w:shd w:val="clear" w:color="auto" w:fill="FFFFFF"/>
+        </w:rPr>
+        <w:t xml:space="preserve"> group</w:t>
+      </w:r>
+      <w:r>
+        <w:rPr>
+          <w:rFonts w:ascii="Arial" w:hAnsi="Arial" w:cs="Arial"/>
+          <w:color w:val="141414"/>
+          <w:sz w:val="21"/>
+          <w:szCs w:val="21"/>
+          <w:shd w:val="clear" w:color="auto" w:fill="FFFFFF"/>
+        </w:rPr>
+        <w:t>.</w:t>
+      </w:r>
+    </w:p>
+    <w:p>
+      <w:pPr>
+        <w:shd w:val="clear" w:color="auto" w:fill="FFFFFF"/>
+        <w:spacing w:before="240" w:after="240" w:line="300" w:lineRule="atLeast"/>
+        <w:rPr>
+          <w:rFonts w:ascii="Arial" w:eastAsia="Times New Roman" w:hAnsi="Arial" w:cs="Arial"/>
+          <w:color w:val="141414"/>
+          <w:sz w:val="21"/>
+          <w:szCs w:val="21"/>
+        </w:rPr>
+      </w:pPr>
+      <w:r>
+        <w:rPr>
+          <w:rFonts w:ascii="Arial" w:eastAsia="Times New Roman" w:hAnsi="Arial" w:cs="Arial"/>
+          <w:color w:val="141414"/>
+          <w:sz w:val="21"/>
+          <w:szCs w:val="21"/>
+        </w:rPr>
+        <w:t>On the </w:t>
+      </w:r>
+      <w:r>
+        <w:rPr>
+          <w:rFonts w:ascii="Arial" w:eastAsia="Times New Roman" w:hAnsi="Arial" w:cs="Arial"/>
+          <w:b/>
+          <w:bCs/>
+          <w:color w:val="141414"/>
+          <w:sz w:val="21"/>
+          <w:szCs w:val="21"/>
+        </w:rPr>
+        <w:t>New Group</w:t>
+      </w:r>
+      <w:r>
+        <w:rPr>
+          <w:rFonts w:ascii="Arial" w:eastAsia="Times New Roman" w:hAnsi="Arial" w:cs="Arial"/>
+          <w:color w:val="141414"/>
+          <w:sz w:val="21"/>
+          <w:szCs w:val="21"/>
+        </w:rPr>
+        <w:t> blade, specify the following settings (leave others with their default values):</w:t>
+      </w:r>
+    </w:p>
+    <w:tbl>
+      <w:tblPr>
+        <w:tblW w:w="0" w:type="auto"/>
+        <w:tblBorders>
+          <w:top w:val="single" w:sz="4" w:space="0" w:color="auto"/>
+          <w:left w:val="single" w:sz="4" w:space="0" w:color="auto"/>
+          <w:bottom w:val="single" w:sz="4" w:space="0" w:color="auto"/>
+          <w:right w:val="single" w:sz="4" w:space="0" w:color="auto"/>
+          <w:insideH w:val="single" w:sz="4" w:space="0" w:color="auto"/>
+          <w:insideV w:val="single" w:sz="4" w:space="0" w:color="auto"/>
+        </w:tblBorders>
+        <w:shd w:val="clear" w:color="auto" w:fill="FFFFFF"/>
+        <w:tblCellMar>
+          <w:top w:w="15" w:type="dxa"/>
+          <w:left w:w="15" w:type="dxa"/>
+          <w:bottom w:w="15" w:type="dxa"/>
+          <w:right w:w="15" w:type="dxa"/>
+        </w:tblCellMar>
+        <w:tblLook w:val="04A0" w:firstRow="1" w:lastRow="0" w:firstColumn="1" w:lastColumn="0" w:noHBand="0" w:noVBand="1"/>
+      </w:tblPr>
+      <w:tblGrid>
+        <w:gridCol w:w="1911"/>
+        <w:gridCol w:w="2600"/>
+      </w:tblGrid>
+      <w:tr>
+        <w:trPr>
+          <w:tblHeader/>
+        </w:trPr>
+        <w:tc>
+          <w:tcPr>
+            <w:tcW w:w="0" w:type="auto"/>
+            <w:shd w:val="clear" w:color="auto" w:fill="FFFFFF"/>
+            <w:tcMar>
+              <w:top w:w="75" w:type="dxa"/>
+              <w:left w:w="150" w:type="dxa"/>
+              <w:bottom w:w="75" w:type="dxa"/>
+              <w:right w:w="150" w:type="dxa"/>
+            </w:tcMar>
+            <w:vAlign w:val="center"/>
+            <w:hideMark/>
+          </w:tcPr>
+          <w:p>
+            <w:pPr>
+              <w:spacing w:after="0" w:line="240" w:lineRule="auto"/>
+              <w:jc w:val="center"/>
+              <w:rPr>
+                <w:rFonts w:ascii="Arial" w:eastAsia="Times New Roman" w:hAnsi="Arial" w:cs="Arial"/>
+                <w:b/>
+                <w:bCs/>
+                <w:color w:val="141414"/>
+                <w:sz w:val="21"/>
+                <w:szCs w:val="21"/>
+              </w:rPr>
+            </w:pPr>
+            <w:r>
+              <w:rPr>
+                <w:rFonts w:ascii="Arial" w:eastAsia="Times New Roman" w:hAnsi="Arial" w:cs="Arial"/>
+                <w:b/>
+                <w:bCs/>
+                <w:color w:val="141414"/>
+                <w:sz w:val="21"/>
+                <w:szCs w:val="21"/>
+              </w:rPr>
+              <w:t>Setting</w:t>
+            </w:r>
+          </w:p>
+        </w:tc>
+        <w:tc>
+          <w:tcPr>
+            <w:tcW w:w="0" w:type="auto"/>
+            <w:shd w:val="clear" w:color="auto" w:fill="FFFFFF"/>
+            <w:tcMar>
+              <w:top w:w="75" w:type="dxa"/>
+              <w:left w:w="150" w:type="dxa"/>
+              <w:bottom w:w="75" w:type="dxa"/>
+              <w:right w:w="150" w:type="dxa"/>
+            </w:tcMar>
+            <w:vAlign w:val="center"/>
+            <w:hideMark/>
+          </w:tcPr>
+          <w:p>
+            <w:pPr>
+              <w:spacing w:after="0" w:line="240" w:lineRule="auto"/>
+              <w:jc w:val="center"/>
+              <w:rPr>
+                <w:rFonts w:ascii="Arial" w:eastAsia="Times New Roman" w:hAnsi="Arial" w:cs="Arial"/>
+                <w:b/>
+                <w:bCs/>
+                <w:color w:val="141414"/>
+                <w:sz w:val="21"/>
+                <w:szCs w:val="21"/>
+              </w:rPr>
+            </w:pPr>
+            <w:r>
+              <w:rPr>
+                <w:rFonts w:ascii="Arial" w:eastAsia="Times New Roman" w:hAnsi="Arial" w:cs="Arial"/>
+                <w:b/>
+                <w:bCs/>
+                <w:color w:val="141414"/>
+                <w:sz w:val="21"/>
+                <w:szCs w:val="21"/>
+              </w:rPr>
+              <w:t>Value</w:t>
+            </w:r>
+          </w:p>
+        </w:tc>
+      </w:tr>
+      <w:tr>
+        <w:tc>
+          <w:tcPr>
+            <w:tcW w:w="0" w:type="auto"/>
+            <w:shd w:val="clear" w:color="auto" w:fill="FFFFFF"/>
+            <w:tcMar>
+              <w:top w:w="75" w:type="dxa"/>
+              <w:left w:w="150" w:type="dxa"/>
+              <w:bottom w:w="75" w:type="dxa"/>
+              <w:right w:w="150" w:type="dxa"/>
+            </w:tcMar>
+            <w:vAlign w:val="center"/>
+            <w:hideMark/>
+          </w:tcPr>
+          <w:p>
+            <w:pPr>
+              <w:spacing w:after="0" w:line="240" w:lineRule="auto"/>
+              <w:rPr>
+                <w:rFonts w:ascii="Arial" w:eastAsia="Times New Roman" w:hAnsi="Arial" w:cs="Arial"/>
+                <w:color w:val="141414"/>
+                <w:sz w:val="21"/>
+                <w:szCs w:val="21"/>
+              </w:rPr>
+            </w:pPr>
+            <w:r>
+              <w:rPr>
+                <w:rFonts w:ascii="Arial" w:eastAsia="Times New Roman" w:hAnsi="Arial" w:cs="Arial"/>
+                <w:color w:val="141414"/>
+                <w:sz w:val="21"/>
+                <w:szCs w:val="21"/>
+              </w:rPr>
+              <w:t>Group type</w:t>
+            </w:r>
+          </w:p>
+        </w:tc>
+        <w:tc>
+          <w:tcPr>
+            <w:tcW w:w="0" w:type="auto"/>
+            <w:shd w:val="clear" w:color="auto" w:fill="FFFFFF"/>
+            <w:tcMar>
+              <w:top w:w="75" w:type="dxa"/>
+              <w:left w:w="150" w:type="dxa"/>
+              <w:bottom w:w="75" w:type="dxa"/>
+              <w:right w:w="150" w:type="dxa"/>
+            </w:tcMar>
+            <w:vAlign w:val="center"/>
+            <w:hideMark/>
+          </w:tcPr>
+          <w:p>
+            <w:pPr>
+              <w:spacing w:after="0" w:line="240" w:lineRule="auto"/>
+              <w:rPr>
+                <w:rFonts w:ascii="Arial" w:eastAsia="Times New Roman" w:hAnsi="Arial" w:cs="Arial"/>
+                <w:color w:val="141414"/>
+                <w:sz w:val="21"/>
+                <w:szCs w:val="21"/>
+              </w:rPr>
+            </w:pPr>
+            <w:r>
+              <w:rPr>
+                <w:rFonts w:ascii="Arial" w:eastAsia="Times New Roman" w:hAnsi="Arial" w:cs="Arial"/>
+                <w:color w:val="141414"/>
+                <w:sz w:val="21"/>
+                <w:szCs w:val="21"/>
+              </w:rPr>
+              <w:t>Security</w:t>
+            </w:r>
+          </w:p>
+        </w:tc>
+      </w:tr>
+      <w:tr>
+        <w:tc>
+          <w:tcPr>
+            <w:tcW w:w="0" w:type="auto"/>
+            <w:shd w:val="clear" w:color="auto" w:fill="FFFFFF"/>
+            <w:tcMar>
+              <w:top w:w="75" w:type="dxa"/>
+              <w:left w:w="150" w:type="dxa"/>
+              <w:bottom w:w="75" w:type="dxa"/>
+              <w:right w:w="150" w:type="dxa"/>
+            </w:tcMar>
+            <w:vAlign w:val="center"/>
+            <w:hideMark/>
+          </w:tcPr>
+          <w:p>
+            <w:pPr>
+              <w:spacing w:after="0" w:line="240" w:lineRule="auto"/>
+              <w:rPr>
+                <w:rFonts w:ascii="Arial" w:eastAsia="Times New Roman" w:hAnsi="Arial" w:cs="Arial"/>
+                <w:color w:val="141414"/>
+                <w:sz w:val="21"/>
+                <w:szCs w:val="21"/>
+              </w:rPr>
+            </w:pPr>
+            <w:r>
+              <w:rPr>
+                <w:rFonts w:ascii="Arial" w:eastAsia="Times New Roman" w:hAnsi="Arial" w:cs="Arial"/>
+                <w:color w:val="141414"/>
+                <w:sz w:val="21"/>
+                <w:szCs w:val="21"/>
+              </w:rPr>
+              <w:t>Group name</w:t>
+            </w:r>
+          </w:p>
+        </w:tc>
+        <w:tc>
+          <w:tcPr>
+            <w:tcW w:w="0" w:type="auto"/>
+            <w:shd w:val="clear" w:color="auto" w:fill="FFFFFF"/>
+            <w:tcMar>
+              <w:top w:w="75" w:type="dxa"/>
+              <w:left w:w="150" w:type="dxa"/>
+              <w:bottom w:w="75" w:type="dxa"/>
+              <w:right w:w="150" w:type="dxa"/>
+            </w:tcMar>
+            <w:vAlign w:val="center"/>
+            <w:hideMark/>
+          </w:tcPr>
+          <w:p>
+            <w:pPr>
+              <w:spacing w:after="0" w:line="240" w:lineRule="auto"/>
+              <w:rPr>
+                <w:rFonts w:ascii="Arial" w:eastAsia="Times New Roman" w:hAnsi="Arial" w:cs="Arial"/>
+                <w:color w:val="141414"/>
+                <w:sz w:val="21"/>
+                <w:szCs w:val="21"/>
+              </w:rPr>
+            </w:pPr>
+            <w:r>
+              <w:rPr>
+                <w:rFonts w:ascii="Arial" w:eastAsia="Times New Roman" w:hAnsi="Arial" w:cs="Arial"/>
+                <w:color w:val="141414"/>
+                <w:sz w:val="21"/>
+                <w:szCs w:val="21"/>
+              </w:rPr>
+              <w:t>Senior Admins55256178</w:t>
+            </w:r>
+          </w:p>
+        </w:tc>
+      </w:tr>
+      <w:tr>
+        <w:tc>
+          <w:tcPr>
+            <w:tcW w:w="0" w:type="auto"/>
+            <w:shd w:val="clear" w:color="auto" w:fill="FFFFFF"/>
+            <w:tcMar>
+              <w:top w:w="75" w:type="dxa"/>
+              <w:left w:w="150" w:type="dxa"/>
+              <w:bottom w:w="75" w:type="dxa"/>
+              <w:right w:w="150" w:type="dxa"/>
+            </w:tcMar>
+            <w:vAlign w:val="center"/>
+            <w:hideMark/>
+          </w:tcPr>
+          <w:p>
+            <w:pPr>
+              <w:spacing w:after="0" w:line="240" w:lineRule="auto"/>
+              <w:rPr>
+                <w:rFonts w:ascii="Arial" w:eastAsia="Times New Roman" w:hAnsi="Arial" w:cs="Arial"/>
+                <w:color w:val="141414"/>
+                <w:sz w:val="21"/>
+                <w:szCs w:val="21"/>
+              </w:rPr>
+            </w:pPr>
+            <w:r>
+              <w:rPr>
+                <w:rFonts w:ascii="Arial" w:eastAsia="Times New Roman" w:hAnsi="Arial" w:cs="Arial"/>
+                <w:color w:val="141414"/>
+                <w:sz w:val="21"/>
+                <w:szCs w:val="21"/>
+              </w:rPr>
+              <w:t>Membership type</w:t>
+            </w:r>
+          </w:p>
+        </w:tc>
+        <w:tc>
+          <w:tcPr>
+            <w:tcW w:w="0" w:type="auto"/>
+            <w:shd w:val="clear" w:color="auto" w:fill="FFFFFF"/>
+            <w:tcMar>
+              <w:top w:w="75" w:type="dxa"/>
+              <w:left w:w="150" w:type="dxa"/>
+              <w:bottom w:w="75" w:type="dxa"/>
+              <w:right w:w="150" w:type="dxa"/>
+            </w:tcMar>
+            <w:vAlign w:val="center"/>
+            <w:hideMark/>
+          </w:tcPr>
+          <w:p>
+            <w:pPr>
+              <w:spacing w:after="0" w:line="240" w:lineRule="auto"/>
+              <w:rPr>
+                <w:rFonts w:ascii="Arial" w:eastAsia="Times New Roman" w:hAnsi="Arial" w:cs="Arial"/>
+                <w:color w:val="141414"/>
+                <w:sz w:val="21"/>
+                <w:szCs w:val="21"/>
+              </w:rPr>
+            </w:pPr>
+            <w:r>
+              <w:rPr>
+                <w:rFonts w:ascii="Arial" w:eastAsia="Times New Roman" w:hAnsi="Arial" w:cs="Arial"/>
+                <w:color w:val="141414"/>
+                <w:sz w:val="21"/>
+                <w:szCs w:val="21"/>
+              </w:rPr>
+              <w:t>Assigned</w:t>
+            </w:r>
+          </w:p>
+        </w:tc>
+      </w:tr>
+    </w:tbl>
+    <w:p>
+      <w:pPr>
+        <w:rPr>
+          <w:rFonts w:ascii="Arial" w:hAnsi="Arial" w:cs="Arial"/>
+          <w:color w:val="141414"/>
+          <w:sz w:val="21"/>
+          <w:szCs w:val="21"/>
+          <w:shd w:val="clear" w:color="auto" w:fill="FFFFFF"/>
+        </w:rPr>
+      </w:pPr>
+      <w:r>
+        <w:rPr>
+          <w:rFonts w:ascii="Arial" w:hAnsi="Arial" w:cs="Arial"/>
+          <w:noProof/>
+          <w:color w:val="141414"/>
+          <w:sz w:val="21"/>
+          <w:szCs w:val="21"/>
+          <w:shd w:val="clear" w:color="auto" w:fill="FFFFFF"/>
+        </w:rPr>
+        <w:drawing>
+          <wp:inline distT="0" distB="0" distL="0" distR="0">
+            <wp:extent cx="5943600" cy="3343275"/>
+            <wp:effectExtent l="0" t="0" r="0" b="9525"/>
+            <wp:docPr id="4" name="Picture 4"/>
+            <wp:cNvGraphicFramePr>
+              <a:graphicFrameLocks xmlns:a="http://schemas.openxmlformats.org/drawingml/2006/main" noChangeAspect="1"/>
+            </wp:cNvGraphicFramePr>
+            <a:graphic xmlns:a="http://schemas.openxmlformats.org/drawingml/2006/main">
+              <a:graphicData uri="http://schemas.openxmlformats.org/drawingml/2006/picture">
+                <pic:pic xmlns:pic="http://schemas.openxmlformats.org/drawingml/2006/picture">
+                  <pic:nvPicPr>
+                    <pic:cNvPr id="4" name=""/>
+                    <pic:cNvPicPr/>
+                  </pic:nvPicPr>
+                  <pic:blipFill>
+                    <a:blip r:embed="rId10" cstate="print">
+                      <a:extLst>
+                        <a:ext uri="{28A0092B-C50C-407E-A947-70E740481C1C}">
+                          <a14:useLocalDpi xmlns:a14="http://schemas.microsoft.com/office/drawing/2010/main" val="0"/>
+                        </a:ext>
+                      </a:extLst>
+                    </a:blip>
+                    <a:stretch>
+                      <a:fillRect/>
+                    </a:stretch>
+                  </pic:blipFill>
+                  <pic:spPr>
+                    <a:xfrm>
+                      <a:off x="0" y="0"/>
+                      <a:ext cx="5943600" cy="3343275"/>
+                    </a:xfrm>
+                    <a:prstGeom prst="rect">
+                      <a:avLst/>
+                    </a:prstGeom>
+                  </pic:spPr>
+                </pic:pic>
+              </a:graphicData>
+            </a:graphic>
+          </wp:inline>
+        </w:drawing>
+      </w:r>
+    </w:p>
+    <w:p>
+      <w:pPr>
+        <w:rPr>
+          <w:rFonts w:ascii="Arial" w:hAnsi="Arial" w:cs="Arial"/>
+          <w:color w:val="141414"/>
+          <w:sz w:val="21"/>
+          <w:szCs w:val="21"/>
+          <w:shd w:val="clear" w:color="auto" w:fill="FFFFFF"/>
+        </w:rPr>
+      </w:pPr>
+      <w:r>
+        <w:rPr>
+          <w:rFonts w:ascii="Arial" w:hAnsi="Arial" w:cs="Arial"/>
+          <w:color w:val="141414"/>
+          <w:sz w:val="21"/>
+          <w:szCs w:val="21"/>
+          <w:shd w:val="clear" w:color="auto" w:fill="FFFFFF"/>
+        </w:rPr>
+        <w:t>Click the </w:t>
+      </w:r>
+      <w:r>
+        <w:rPr>
+          <w:rStyle w:val="Strong"/>
+          <w:rFonts w:ascii="Arial" w:hAnsi="Arial" w:cs="Arial"/>
+          <w:color w:val="141414"/>
+          <w:sz w:val="21"/>
+          <w:szCs w:val="21"/>
+          <w:shd w:val="clear" w:color="auto" w:fill="FFFFFF"/>
+        </w:rPr>
+        <w:t>No owners selected</w:t>
+      </w:r>
+      <w:r>
+        <w:rPr>
+          <w:rFonts w:ascii="Arial" w:hAnsi="Arial" w:cs="Arial"/>
+          <w:color w:val="141414"/>
+          <w:sz w:val="21"/>
+          <w:szCs w:val="21"/>
+          <w:shd w:val="clear" w:color="auto" w:fill="FFFFFF"/>
+        </w:rPr>
+        <w:t> link, on the </w:t>
+      </w:r>
+      <w:r>
+        <w:rPr>
+          <w:rStyle w:val="Strong"/>
+          <w:rFonts w:ascii="Arial" w:hAnsi="Arial" w:cs="Arial"/>
+          <w:color w:val="141414"/>
+          <w:sz w:val="21"/>
+          <w:szCs w:val="21"/>
+          <w:shd w:val="clear" w:color="auto" w:fill="FFFFFF"/>
+        </w:rPr>
+        <w:t xml:space="preserve">Add </w:t>
+      </w:r>
+      <w:proofErr w:type="gramStart"/>
+      <w:r>
+        <w:rPr>
+          <w:rStyle w:val="Strong"/>
+          <w:rFonts w:ascii="Arial" w:hAnsi="Arial" w:cs="Arial"/>
+          <w:color w:val="141414"/>
+          <w:sz w:val="21"/>
+          <w:szCs w:val="21"/>
+          <w:shd w:val="clear" w:color="auto" w:fill="FFFFFF"/>
+        </w:rPr>
+        <w:t>owners</w:t>
+      </w:r>
+      <w:proofErr w:type="gramEnd"/>
+      <w:r>
+        <w:rPr>
+          <w:rFonts w:ascii="Arial" w:hAnsi="Arial" w:cs="Arial"/>
+          <w:color w:val="141414"/>
+          <w:sz w:val="21"/>
+          <w:szCs w:val="21"/>
+          <w:shd w:val="clear" w:color="auto" w:fill="FFFFFF"/>
+        </w:rPr>
+        <w:t> blade, select </w:t>
+      </w:r>
+      <w:r>
+        <w:rPr>
+          <w:rStyle w:val="Strong"/>
+          <w:rFonts w:ascii="Arial" w:hAnsi="Arial" w:cs="Arial"/>
+          <w:color w:val="141414"/>
+          <w:sz w:val="21"/>
+          <w:szCs w:val="21"/>
+          <w:shd w:val="clear" w:color="auto" w:fill="FFFFFF"/>
+        </w:rPr>
+        <w:t>Joseph Price</w:t>
+      </w:r>
+      <w:r>
+        <w:rPr>
+          <w:rFonts w:ascii="Arial" w:hAnsi="Arial" w:cs="Arial"/>
+          <w:color w:val="141414"/>
+          <w:sz w:val="21"/>
+          <w:szCs w:val="21"/>
+          <w:shd w:val="clear" w:color="auto" w:fill="FFFFFF"/>
+        </w:rPr>
+        <w:t>, </w:t>
+      </w:r>
+      <w:r>
+        <w:rPr>
+          <w:rStyle w:val="typetext"/>
+          <w:rFonts w:ascii="Arial" w:hAnsi="Arial" w:cs="Arial"/>
+          <w:color w:val="141414"/>
+          <w:sz w:val="21"/>
+          <w:szCs w:val="21"/>
+          <w:shd w:val="clear" w:color="auto" w:fill="FFFFFF"/>
+        </w:rPr>
+        <w:t>Joseph-55256178@LODSPRODMCA.onmicrosoft.com</w:t>
+      </w:r>
+      <w:r>
+        <w:rPr>
+          <w:rFonts w:ascii="Arial" w:hAnsi="Arial" w:cs="Arial"/>
+          <w:color w:val="141414"/>
+          <w:sz w:val="21"/>
+          <w:szCs w:val="21"/>
+          <w:shd w:val="clear" w:color="auto" w:fill="FFFFFF"/>
+        </w:rPr>
+        <w:t> and click </w:t>
+      </w:r>
+      <w:r>
+        <w:rPr>
+          <w:rStyle w:val="Strong"/>
+          <w:rFonts w:ascii="Arial" w:hAnsi="Arial" w:cs="Arial"/>
+          <w:color w:val="141414"/>
+          <w:sz w:val="21"/>
+          <w:szCs w:val="21"/>
+          <w:shd w:val="clear" w:color="auto" w:fill="FFFFFF"/>
+        </w:rPr>
+        <w:t>Select</w:t>
+      </w:r>
+      <w:r>
+        <w:rPr>
+          <w:rFonts w:ascii="Arial" w:hAnsi="Arial" w:cs="Arial"/>
+          <w:color w:val="141414"/>
+          <w:sz w:val="21"/>
+          <w:szCs w:val="21"/>
+          <w:shd w:val="clear" w:color="auto" w:fill="FFFFFF"/>
+        </w:rPr>
+        <w:t>.</w:t>
+      </w:r>
+    </w:p>
+    <w:p>
+      <w:pPr>
+        <w:rPr>
+          <w:rFonts w:ascii="Arial" w:hAnsi="Arial" w:cs="Arial"/>
+          <w:color w:val="141414"/>
+          <w:sz w:val="21"/>
+          <w:szCs w:val="21"/>
+          <w:shd w:val="clear" w:color="auto" w:fill="FFFFFF"/>
+        </w:rPr>
+      </w:pPr>
+      <w:r>
+        <w:rPr>
+          <w:rFonts w:ascii="Arial" w:hAnsi="Arial" w:cs="Arial"/>
+          <w:noProof/>
+          <w:color w:val="141414"/>
+          <w:sz w:val="21"/>
+          <w:szCs w:val="21"/>
+          <w:shd w:val="clear" w:color="auto" w:fill="FFFFFF"/>
+        </w:rPr>
+        <w:drawing>
+          <wp:inline distT="0" distB="0" distL="0" distR="0">
+            <wp:extent cx="5943600" cy="3343275"/>
+            <wp:effectExtent l="0" t="0" r="0" b="9525"/>
+            <wp:docPr id="5" name="Picture 5"/>
+            <wp:cNvGraphicFramePr>
+              <a:graphicFrameLocks xmlns:a="http://schemas.openxmlformats.org/drawingml/2006/main" noChangeAspect="1"/>
+            </wp:cNvGraphicFramePr>
+            <a:graphic xmlns:a="http://schemas.openxmlformats.org/drawingml/2006/main">
+              <a:graphicData uri="http://schemas.openxmlformats.org/drawingml/2006/picture">
+                <pic:pic xmlns:pic="http://schemas.openxmlformats.org/drawingml/2006/picture">
+                  <pic:nvPicPr>
+                    <pic:cNvPr id="5" name=""/>
+                    <pic:cNvPicPr/>
+                  </pic:nvPicPr>
+                  <pic:blipFill>
+                    <a:blip r:embed="rId11" cstate="print">
+                      <a:extLst>
+                        <a:ext uri="{28A0092B-C50C-407E-A947-70E740481C1C}">
+                          <a14:useLocalDpi xmlns:a14="http://schemas.microsoft.com/office/drawing/2010/main" val="0"/>
+                        </a:ext>
+                      </a:extLst>
+                    </a:blip>
+                    <a:stretch>
+                      <a:fillRect/>
+                    </a:stretch>
+                  </pic:blipFill>
+                  <pic:spPr>
+                    <a:xfrm>
+                      <a:off x="0" y="0"/>
+                      <a:ext cx="5943600" cy="3343275"/>
+                    </a:xfrm>
+                    <a:prstGeom prst="rect">
+                      <a:avLst/>
+                    </a:prstGeom>
+                  </pic:spPr>
+                </pic:pic>
+              </a:graphicData>
+            </a:graphic>
+          </wp:inline>
+        </w:drawing>
+      </w:r>
+    </w:p>
+    <w:p>
+      <w:pPr>
+        <w:rPr>
+          <w:rFonts w:ascii="Arial" w:hAnsi="Arial" w:cs="Arial"/>
+          <w:color w:val="141414"/>
+          <w:sz w:val="21"/>
+          <w:szCs w:val="21"/>
+          <w:shd w:val="clear" w:color="auto" w:fill="FFFFFF"/>
+        </w:rPr>
+      </w:pPr>
+      <w:r>
+        <w:rPr>
+          <w:rFonts w:ascii="Arial" w:hAnsi="Arial" w:cs="Arial"/>
+          <w:color w:val="141414"/>
+          <w:sz w:val="21"/>
+          <w:szCs w:val="21"/>
+          <w:shd w:val="clear" w:color="auto" w:fill="FFFFFF"/>
+        </w:rPr>
+        <w:t>Click the </w:t>
+      </w:r>
+      <w:r>
+        <w:rPr>
+          <w:rStyle w:val="Strong"/>
+          <w:rFonts w:ascii="Arial" w:hAnsi="Arial" w:cs="Arial"/>
+          <w:color w:val="141414"/>
+          <w:sz w:val="21"/>
+          <w:szCs w:val="21"/>
+          <w:shd w:val="clear" w:color="auto" w:fill="FFFFFF"/>
+        </w:rPr>
+        <w:t>No members selected</w:t>
+      </w:r>
+      <w:r>
+        <w:rPr>
+          <w:rFonts w:ascii="Arial" w:hAnsi="Arial" w:cs="Arial"/>
+          <w:color w:val="141414"/>
+          <w:sz w:val="21"/>
+          <w:szCs w:val="21"/>
+          <w:shd w:val="clear" w:color="auto" w:fill="FFFFFF"/>
+        </w:rPr>
+        <w:t> link, on the </w:t>
+      </w:r>
+      <w:r>
+        <w:rPr>
+          <w:rStyle w:val="Strong"/>
+          <w:rFonts w:ascii="Arial" w:hAnsi="Arial" w:cs="Arial"/>
+          <w:color w:val="141414"/>
+          <w:sz w:val="21"/>
+          <w:szCs w:val="21"/>
+          <w:shd w:val="clear" w:color="auto" w:fill="FFFFFF"/>
+        </w:rPr>
+        <w:t xml:space="preserve">Add </w:t>
+      </w:r>
+      <w:proofErr w:type="gramStart"/>
+      <w:r>
+        <w:rPr>
+          <w:rStyle w:val="Strong"/>
+          <w:rFonts w:ascii="Arial" w:hAnsi="Arial" w:cs="Arial"/>
+          <w:color w:val="141414"/>
+          <w:sz w:val="21"/>
+          <w:szCs w:val="21"/>
+          <w:shd w:val="clear" w:color="auto" w:fill="FFFFFF"/>
+        </w:rPr>
+        <w:t>members</w:t>
+      </w:r>
+      <w:proofErr w:type="gramEnd"/>
+      <w:r>
+        <w:rPr>
+          <w:rFonts w:ascii="Arial" w:hAnsi="Arial" w:cs="Arial"/>
+          <w:color w:val="141414"/>
+          <w:sz w:val="21"/>
+          <w:szCs w:val="21"/>
+          <w:shd w:val="clear" w:color="auto" w:fill="FFFFFF"/>
+        </w:rPr>
+        <w:t> blade, select </w:t>
+      </w:r>
+      <w:r>
+        <w:rPr>
+          <w:rStyle w:val="Strong"/>
+          <w:rFonts w:ascii="Arial" w:hAnsi="Arial" w:cs="Arial"/>
+          <w:color w:val="141414"/>
+          <w:sz w:val="21"/>
+          <w:szCs w:val="21"/>
+          <w:shd w:val="clear" w:color="auto" w:fill="FFFFFF"/>
+        </w:rPr>
+        <w:t>Joseph Price</w:t>
+      </w:r>
+      <w:r>
+        <w:rPr>
+          <w:rFonts w:ascii="Arial" w:hAnsi="Arial" w:cs="Arial"/>
+          <w:color w:val="141414"/>
+          <w:sz w:val="21"/>
+          <w:szCs w:val="21"/>
+          <w:shd w:val="clear" w:color="auto" w:fill="FFFFFF"/>
+        </w:rPr>
+        <w:t>, </w:t>
+      </w:r>
+      <w:r>
+        <w:rPr>
+          <w:rStyle w:val="typetext"/>
+          <w:rFonts w:ascii="Arial" w:hAnsi="Arial" w:cs="Arial"/>
+          <w:color w:val="141414"/>
+          <w:sz w:val="21"/>
+          <w:szCs w:val="21"/>
+          <w:shd w:val="clear" w:color="auto" w:fill="FFFFFF"/>
+        </w:rPr>
+        <w:t>Joseph-55256178@LODSPRODMCA.onmicrosoft.com</w:t>
+      </w:r>
+      <w:r>
+        <w:rPr>
+          <w:rFonts w:ascii="Arial" w:hAnsi="Arial" w:cs="Arial"/>
+          <w:color w:val="141414"/>
+          <w:sz w:val="21"/>
+          <w:szCs w:val="21"/>
+          <w:shd w:val="clear" w:color="auto" w:fill="FFFFFF"/>
+        </w:rPr>
+        <w:t> and click </w:t>
+      </w:r>
+      <w:r>
+        <w:rPr>
+          <w:rStyle w:val="Strong"/>
+          <w:rFonts w:ascii="Arial" w:hAnsi="Arial" w:cs="Arial"/>
+          <w:color w:val="141414"/>
+          <w:sz w:val="21"/>
+          <w:szCs w:val="21"/>
+          <w:shd w:val="clear" w:color="auto" w:fill="FFFFFF"/>
+        </w:rPr>
+        <w:t>Select</w:t>
+      </w:r>
+      <w:r>
+        <w:rPr>
+          <w:rFonts w:ascii="Arial" w:hAnsi="Arial" w:cs="Arial"/>
+          <w:color w:val="141414"/>
+          <w:sz w:val="21"/>
+          <w:szCs w:val="21"/>
+          <w:shd w:val="clear" w:color="auto" w:fill="FFFFFF"/>
+        </w:rPr>
+        <w:t>.</w:t>
+      </w:r>
+    </w:p>
+    <w:p>
+      <w:pPr>
+        <w:rPr>
+          <w:rFonts w:ascii="Arial" w:hAnsi="Arial" w:cs="Arial"/>
+          <w:color w:val="141414"/>
+          <w:sz w:val="21"/>
+          <w:szCs w:val="21"/>
+          <w:shd w:val="clear" w:color="auto" w:fill="FFFFFF"/>
+        </w:rPr>
+      </w:pPr>
+      <w:r>
+        <w:rPr>
+          <w:rFonts w:ascii="Arial" w:hAnsi="Arial" w:cs="Arial"/>
+          <w:color w:val="141414"/>
+          <w:sz w:val="21"/>
+          <w:szCs w:val="21"/>
+          <w:shd w:val="clear" w:color="auto" w:fill="FFFFFF"/>
+        </w:rPr>
+        <w:t>Back on the </w:t>
+      </w:r>
+      <w:r>
+        <w:rPr>
+          <w:rStyle w:val="Strong"/>
+          <w:rFonts w:ascii="Arial" w:hAnsi="Arial" w:cs="Arial"/>
+          <w:color w:val="141414"/>
+          <w:sz w:val="21"/>
+          <w:szCs w:val="21"/>
+          <w:shd w:val="clear" w:color="auto" w:fill="FFFFFF"/>
+        </w:rPr>
+        <w:t>New Group</w:t>
+      </w:r>
+      <w:r>
+        <w:rPr>
+          <w:rFonts w:ascii="Arial" w:hAnsi="Arial" w:cs="Arial"/>
+          <w:color w:val="141414"/>
+          <w:sz w:val="21"/>
+          <w:szCs w:val="21"/>
+          <w:shd w:val="clear" w:color="auto" w:fill="FFFFFF"/>
+        </w:rPr>
+        <w:t> blade, click </w:t>
+      </w:r>
+      <w:r>
+        <w:rPr>
+          <w:rStyle w:val="Strong"/>
+          <w:rFonts w:ascii="Arial" w:hAnsi="Arial" w:cs="Arial"/>
+          <w:color w:val="141414"/>
+          <w:sz w:val="21"/>
+          <w:szCs w:val="21"/>
+          <w:shd w:val="clear" w:color="auto" w:fill="FFFFFF"/>
+        </w:rPr>
+        <w:t>Create</w:t>
+      </w:r>
+      <w:r>
+        <w:rPr>
+          <w:rFonts w:ascii="Arial" w:hAnsi="Arial" w:cs="Arial"/>
+          <w:color w:val="141414"/>
+          <w:sz w:val="21"/>
+          <w:szCs w:val="21"/>
+          <w:shd w:val="clear" w:color="auto" w:fill="FFFFFF"/>
+        </w:rPr>
+        <w:t>.</w:t>
+      </w:r>
+    </w:p>
+    <w:p>
+      <w:r>
+        <w:rPr>
+          <w:noProof/>
+        </w:rPr>
+        <w:drawing>
+          <wp:inline distT="0" distB="0" distL="0" distR="0">
+            <wp:extent cx="5943600" cy="3343275"/>
+            <wp:effectExtent l="0" t="0" r="0" b="9525"/>
+            <wp:docPr id="6" name="Picture 6"/>
+            <wp:cNvGraphicFramePr>
+              <a:graphicFrameLocks xmlns:a="http://schemas.openxmlformats.org/drawingml/2006/main" noChangeAspect="1"/>
+            </wp:cNvGraphicFramePr>
+            <a:graphic xmlns:a="http://schemas.openxmlformats.org/drawingml/2006/main">
+              <a:graphicData uri="http://schemas.openxmlformats.org/drawingml/2006/picture">
+                <pic:pic xmlns:pic="http://schemas.openxmlformats.org/drawingml/2006/picture">
+                  <pic:nvPicPr>
+                    <pic:cNvPr id="6" name=""/>
+                    <pic:cNvPicPr/>
+                  </pic:nvPicPr>
+                  <pic:blipFill>
+                    <a:blip r:embed="rId12" cstate="print">
+                      <a:extLst>
+                        <a:ext uri="{28A0092B-C50C-407E-A947-70E740481C1C}">
+                          <a14:useLocalDpi xmlns:a14="http://schemas.microsoft.com/office/drawing/2010/main" val="0"/>
+                        </a:ext>
+                      </a:extLst>
+                    </a:blip>
+                    <a:stretch>
+                      <a:fillRect/>
+                    </a:stretch>
+                  </pic:blipFill>
+                  <pic:spPr>
+                    <a:xfrm>
+                      <a:off x="0" y="0"/>
+                      <a:ext cx="5943600" cy="3343275"/>
+                    </a:xfrm>
+                    <a:prstGeom prst="rect">
+                      <a:avLst/>
+                    </a:prstGeom>
+                  </pic:spPr>
+                </pic:pic>
+              </a:graphicData>
+            </a:graphic>
+          </wp:inline>
+        </w:drawing>
+      </w:r>
+    </w:p>
+    <w:p>
+      <w:pPr>
+        <w:rPr>
+          <w:i/>
+        </w:rPr>
+      </w:pPr>
+      <w:r>
+        <w:rPr>
+          <w:rFonts w:ascii="Arial" w:hAnsi="Arial" w:cs="Arial"/>
+          <w:i/>
+          <w:color w:val="141414"/>
+          <w:sz w:val="21"/>
+          <w:szCs w:val="21"/>
+          <w:shd w:val="clear" w:color="auto" w:fill="F7F7F7"/>
+        </w:rPr>
+        <w:t>Result: You used the Azure Portal to create a user and a group, and assigned the user to the group.</w:t>
+      </w:r>
+    </w:p>
+    <w:p>
+      <w:pPr>
+        <w:pStyle w:val="Heading3"/>
+      </w:pPr>
+      <w:r>
+        <w:t>Exercise 2: Create a Junior Admins group containing the user account of Isabel Garcia as its member.</w:t>
+      </w:r>
+    </w:p>
+    <w:p>
+      <w:r>
+        <w:t>In this exercise, you will complete the following tasks:</w:t>
+      </w:r>
+    </w:p>
+    <w:p>
+      <w:pPr>
+        <w:numPr>
+          <w:ilvl w:val="0"/>
+          <w:numId w:val="4"/>
+        </w:numPr>
+      </w:pPr>
+      <w:r>
+        <w:t>Task 1: Use PowerShell to create a user account for Isabel Garcia.</w:t>
+      </w:r>
+    </w:p>
+    <w:p>
+      <w:pPr>
+        <w:numPr>
+          <w:ilvl w:val="0"/>
+          <w:numId w:val="4"/>
+        </w:numPr>
+      </w:pPr>
+      <w:r>
+        <w:t>Task 2: Use PowerShell to create the Junior Admins group and add the user account of Isabel Garcia to the group.</w:t>
+      </w:r>
+    </w:p>
+    <w:p>
+      <w:pPr>
+        <w:pStyle w:val="Heading4"/>
+      </w:pPr>
+      <w:r>
+        <w:t xml:space="preserve">Task 1: Use </w:t>
+      </w:r>
+      <w:r>
+        <w:t>PowerShell</w:t>
+      </w:r>
+      <w:r>
+        <w:t xml:space="preserve"> to create a user account for Isabel Garcia.</w:t>
+      </w:r>
+    </w:p>
+    <w:p>
+      <w:pPr>
+        <w:pStyle w:val="NormalWeb"/>
+        <w:shd w:val="clear" w:color="auto" w:fill="FFFFFF"/>
+        <w:spacing w:before="240" w:beforeAutospacing="0" w:after="240" w:afterAutospacing="0" w:line="300" w:lineRule="atLeast"/>
+        <w:rPr>
+          <w:rFonts w:ascii="Arial" w:hAnsi="Arial" w:cs="Arial"/>
+          <w:color w:val="141414"/>
+          <w:sz w:val="21"/>
+          <w:szCs w:val="21"/>
+        </w:rPr>
+      </w:pPr>
+      <w:r>
+        <w:rPr>
+          <w:rFonts w:ascii="Arial" w:hAnsi="Arial" w:cs="Arial"/>
+          <w:color w:val="141414"/>
+          <w:sz w:val="21"/>
+          <w:szCs w:val="21"/>
+        </w:rPr>
+        <w:t>In this task, you will create a user account for Isabel Garcia by using PowerShell.</w:t>
+      </w:r>
+    </w:p>
+    <w:p>
+      <w:pPr>
+        <w:pStyle w:val="NormalWeb"/>
+        <w:shd w:val="clear" w:color="auto" w:fill="FFFFFF"/>
+        <w:spacing w:before="240" w:beforeAutospacing="0" w:after="240" w:afterAutospacing="0" w:line="300" w:lineRule="atLeast"/>
+        <w:rPr>
+          <w:rFonts w:ascii="Arial" w:hAnsi="Arial" w:cs="Arial"/>
+          <w:color w:val="141414"/>
+          <w:sz w:val="21"/>
+          <w:szCs w:val="21"/>
+          <w:shd w:val="clear" w:color="auto" w:fill="FFFFFF"/>
+        </w:rPr>
+      </w:pPr>
+      <w:r>
+        <w:rPr>
+          <w:rFonts w:ascii="Arial" w:hAnsi="Arial" w:cs="Arial"/>
+          <w:color w:val="141414"/>
+          <w:sz w:val="21"/>
+          <w:szCs w:val="21"/>
+          <w:shd w:val="clear" w:color="auto" w:fill="FFFFFF"/>
+        </w:rPr>
+        <w:t>Open the Cloud Shell by clicking the first icon in the top right of the Azure Portal. If prompted, select </w:t>
+      </w:r>
+      <w:r>
+        <w:rPr>
+          <w:rStyle w:val="Strong"/>
+          <w:rFonts w:ascii="Arial" w:hAnsi="Arial" w:cs="Arial"/>
+          <w:color w:val="141414"/>
+          <w:sz w:val="21"/>
+          <w:szCs w:val="21"/>
+          <w:shd w:val="clear" w:color="auto" w:fill="FFFFFF"/>
+        </w:rPr>
+        <w:t>PowerShell</w:t>
+      </w:r>
+      <w:r>
+        <w:rPr>
+          <w:rFonts w:ascii="Arial" w:hAnsi="Arial" w:cs="Arial"/>
+          <w:color w:val="141414"/>
+          <w:sz w:val="21"/>
+          <w:szCs w:val="21"/>
+          <w:shd w:val="clear" w:color="auto" w:fill="FFFFFF"/>
+        </w:rPr>
+        <w:t> and </w:t>
+      </w:r>
+      <w:r>
+        <w:rPr>
+          <w:rStyle w:val="Strong"/>
+          <w:rFonts w:ascii="Arial" w:hAnsi="Arial" w:cs="Arial"/>
+          <w:color w:val="141414"/>
+          <w:sz w:val="21"/>
+          <w:szCs w:val="21"/>
+          <w:shd w:val="clear" w:color="auto" w:fill="FFFFFF"/>
+        </w:rPr>
+        <w:t>Create storage</w:t>
+      </w:r>
+      <w:r>
+        <w:rPr>
+          <w:rFonts w:ascii="Arial" w:hAnsi="Arial" w:cs="Arial"/>
+          <w:color w:val="141414"/>
+          <w:sz w:val="21"/>
+          <w:szCs w:val="21"/>
+          <w:shd w:val="clear" w:color="auto" w:fill="FFFFFF"/>
+        </w:rPr>
+        <w:t>.</w:t>
+      </w:r>
+    </w:p>
+    <w:p>
+      <w:pPr>
+        <w:pStyle w:val="NormalWeb"/>
+        <w:shd w:val="clear" w:color="auto" w:fill="FFFFFF"/>
+        <w:spacing w:before="240" w:beforeAutospacing="0" w:after="240" w:afterAutospacing="0" w:line="300" w:lineRule="atLeast"/>
+        <w:rPr>
+          <w:rFonts w:ascii="Arial" w:hAnsi="Arial" w:cs="Arial"/>
+          <w:color w:val="141414"/>
+          <w:sz w:val="21"/>
+          <w:szCs w:val="21"/>
+        </w:rPr>
+      </w:pPr>
+      <w:r>
+        <w:rPr>
+          <w:rFonts w:ascii="Arial" w:hAnsi="Arial" w:cs="Arial"/>
+          <w:noProof/>
+          <w:color w:val="141414"/>
+          <w:sz w:val="21"/>
+          <w:szCs w:val="21"/>
+        </w:rPr>
+        <w:drawing>
+          <wp:inline distT="0" distB="0" distL="0" distR="0">
+            <wp:extent cx="5943600" cy="3343275"/>
+            <wp:effectExtent l="0" t="0" r="0" b="9525"/>
+            <wp:docPr id="7" name="Picture 7"/>
+            <wp:cNvGraphicFramePr>
+              <a:graphicFrameLocks xmlns:a="http://schemas.openxmlformats.org/drawingml/2006/main" noChangeAspect="1"/>
+            </wp:cNvGraphicFramePr>
+            <a:graphic xmlns:a="http://schemas.openxmlformats.org/drawingml/2006/main">
+              <a:graphicData uri="http://schemas.openxmlformats.org/drawingml/2006/picture">
+                <pic:pic xmlns:pic="http://schemas.openxmlformats.org/drawingml/2006/picture">
+                  <pic:nvPicPr>
+                    <pic:cNvPr id="7" name=""/>
+                    <pic:cNvPicPr/>
+                  </pic:nvPicPr>
+                  <pic:blipFill>
+                    <a:blip r:embed="rId13" cstate="print">
+                      <a:extLst>
+                        <a:ext uri="{28A0092B-C50C-407E-A947-70E740481C1C}">
+                          <a14:useLocalDpi xmlns:a14="http://schemas.microsoft.com/office/drawing/2010/main" val="0"/>
+                        </a:ext>
+                      </a:extLst>
+                    </a:blip>
+                    <a:stretch>
+                      <a:fillRect/>
+                    </a:stretch>
+                  </pic:blipFill>
+                  <pic:spPr>
+                    <a:xfrm>
+                      <a:off x="0" y="0"/>
+                      <a:ext cx="5943600" cy="3343275"/>
+                    </a:xfrm>
+                    <a:prstGeom prst="rect">
+                      <a:avLst/>
+                    </a:prstGeom>
+                  </pic:spPr>
+                </pic:pic>
+              </a:graphicData>
+            </a:graphic>
+          </wp:inline>
+        </w:drawing>
+      </w:r>
+    </w:p>
+    <w:p>
+      <w:pPr>
+        <w:pStyle w:val="NormalWeb"/>
+        <w:shd w:val="clear" w:color="auto" w:fill="FFFFFF"/>
+        <w:spacing w:before="240" w:beforeAutospacing="0" w:after="240" w:afterAutospacing="0" w:line="300" w:lineRule="atLeast"/>
+        <w:rPr>
+          <w:rFonts w:ascii="Arial" w:hAnsi="Arial" w:cs="Arial"/>
+          <w:color w:val="141414"/>
+          <w:sz w:val="21"/>
+          <w:szCs w:val="21"/>
+        </w:rPr>
+      </w:pPr>
+      <w:r>
+        <w:rPr>
+          <w:rFonts w:ascii="Arial" w:hAnsi="Arial" w:cs="Arial"/>
+          <w:color w:val="141414"/>
+          <w:sz w:val="21"/>
+          <w:szCs w:val="21"/>
+        </w:rPr>
+        <w:t>Ensure </w:t>
+      </w:r>
+      <w:r>
+        <w:rPr>
+          <w:rStyle w:val="Strong"/>
+          <w:rFonts w:ascii="Arial" w:eastAsiaTheme="majorEastAsia" w:hAnsi="Arial" w:cs="Arial"/>
+          <w:color w:val="141414"/>
+          <w:sz w:val="21"/>
+          <w:szCs w:val="21"/>
+        </w:rPr>
+        <w:t>PowerShell</w:t>
+      </w:r>
+      <w:r>
+        <w:rPr>
+          <w:rFonts w:ascii="Arial" w:hAnsi="Arial" w:cs="Arial"/>
+          <w:color w:val="141414"/>
+          <w:sz w:val="21"/>
+          <w:szCs w:val="21"/>
+        </w:rPr>
+        <w:t> is selected in the drop-down menu in the upper-left corner of the Cloud Shell pane.</w:t>
+      </w:r>
+    </w:p>
+    <w:p>
+      <w:pPr>
+        <w:pStyle w:val="NormalWeb"/>
+        <w:shd w:val="clear" w:color="auto" w:fill="FFFFFF"/>
+        <w:spacing w:before="240" w:beforeAutospacing="0" w:after="240" w:afterAutospacing="0" w:line="300" w:lineRule="atLeast"/>
+        <w:rPr>
+          <w:rFonts w:ascii="Arial" w:hAnsi="Arial" w:cs="Arial"/>
+          <w:i/>
+          <w:color w:val="141414"/>
+          <w:sz w:val="21"/>
+          <w:szCs w:val="21"/>
+        </w:rPr>
+      </w:pPr>
+      <w:r>
+        <w:rPr>
+          <w:rFonts w:ascii="Arial" w:hAnsi="Arial" w:cs="Arial"/>
+          <w:i/>
+          <w:color w:val="141414"/>
+          <w:sz w:val="21"/>
+          <w:szCs w:val="21"/>
+        </w:rPr>
+        <w:t>To paste copied text into the Cloud Shell, right-click within the pane window and select </w:t>
+      </w:r>
+      <w:r>
+        <w:rPr>
+          <w:rStyle w:val="Strong"/>
+          <w:rFonts w:ascii="Arial" w:eastAsiaTheme="majorEastAsia" w:hAnsi="Arial" w:cs="Arial"/>
+          <w:i/>
+          <w:color w:val="141414"/>
+          <w:sz w:val="21"/>
+          <w:szCs w:val="21"/>
+        </w:rPr>
+        <w:t>Paste</w:t>
+      </w:r>
+      <w:r>
+        <w:rPr>
+          <w:rFonts w:ascii="Arial" w:hAnsi="Arial" w:cs="Arial"/>
+          <w:i/>
+          <w:color w:val="141414"/>
+          <w:sz w:val="21"/>
+          <w:szCs w:val="21"/>
+        </w:rPr>
+        <w:t>. Alternatively, you can use the </w:t>
+      </w:r>
+      <w:proofErr w:type="spellStart"/>
+      <w:r>
+        <w:rPr>
+          <w:rStyle w:val="Strong"/>
+          <w:rFonts w:ascii="Arial" w:eastAsiaTheme="majorEastAsia" w:hAnsi="Arial" w:cs="Arial"/>
+          <w:i/>
+          <w:color w:val="141414"/>
+          <w:sz w:val="21"/>
+          <w:szCs w:val="21"/>
+        </w:rPr>
+        <w:t>Shift+Insert</w:t>
+      </w:r>
+      <w:proofErr w:type="spellEnd"/>
+      <w:r>
+        <w:rPr>
+          <w:rFonts w:ascii="Arial" w:hAnsi="Arial" w:cs="Arial"/>
+          <w:i/>
+          <w:color w:val="141414"/>
+          <w:sz w:val="21"/>
+          <w:szCs w:val="21"/>
+        </w:rPr>
+        <w:t> key combination.</w:t>
+      </w:r>
+    </w:p>
+    <w:p>
+      <w:pPr>
+        <w:pStyle w:val="NormalWeb"/>
+        <w:shd w:val="clear" w:color="auto" w:fill="FFFFFF"/>
+        <w:spacing w:before="240" w:beforeAutospacing="0" w:after="240" w:afterAutospacing="0" w:line="300" w:lineRule="atLeast"/>
+        <w:rPr>
+          <w:rFonts w:ascii="Arial" w:hAnsi="Arial" w:cs="Arial"/>
+          <w:color w:val="141414"/>
+          <w:sz w:val="21"/>
+          <w:szCs w:val="21"/>
+        </w:rPr>
+      </w:pPr>
+      <w:r>
+        <w:rPr>
+          <w:rFonts w:ascii="Arial" w:hAnsi="Arial" w:cs="Arial"/>
+          <w:color w:val="141414"/>
+          <w:sz w:val="21"/>
+          <w:szCs w:val="21"/>
+          <w:shd w:val="clear" w:color="auto" w:fill="FFFFFF"/>
+        </w:rPr>
+        <w:t>In the PowerShell session within the Cloud Shell pane, run the following to create a password profile object:</w:t>
+      </w:r>
+    </w:p>
+    <w:p>
+      <w:pPr>
+        <w:pStyle w:val="NormalWeb"/>
+        <w:shd w:val="clear" w:color="auto" w:fill="FFFFFF"/>
+        <w:spacing w:before="240" w:beforeAutospacing="0" w:after="240" w:afterAutospacing="0" w:line="300" w:lineRule="atLeast"/>
+        <w:rPr>
+          <w:rFonts w:ascii="Arial" w:hAnsi="Arial" w:cs="Arial"/>
+          <w:b/>
+          <w:color w:val="141414"/>
+          <w:sz w:val="21"/>
+          <w:szCs w:val="21"/>
+        </w:rPr>
+      </w:pPr>
+      <w:r>
+        <w:rPr>
+          <w:rFonts w:ascii="Arial" w:hAnsi="Arial" w:cs="Arial"/>
+          <w:b/>
+          <w:color w:val="141414"/>
+          <w:sz w:val="21"/>
+          <w:szCs w:val="21"/>
+        </w:rPr>
+        <w:t>$</w:t>
+      </w:r>
+      <w:proofErr w:type="spellStart"/>
+      <w:r>
+        <w:rPr>
+          <w:rFonts w:ascii="Arial" w:hAnsi="Arial" w:cs="Arial"/>
+          <w:b/>
+          <w:color w:val="141414"/>
+          <w:sz w:val="21"/>
+          <w:szCs w:val="21"/>
+        </w:rPr>
+        <w:t>passwordProfile</w:t>
+      </w:r>
+      <w:proofErr w:type="spellEnd"/>
+      <w:r>
+        <w:rPr>
+          <w:rFonts w:ascii="Arial" w:hAnsi="Arial" w:cs="Arial"/>
+          <w:b/>
+          <w:color w:val="141414"/>
+          <w:sz w:val="21"/>
+          <w:szCs w:val="21"/>
+        </w:rPr>
+        <w:t xml:space="preserve"> = New-Object -</w:t>
+      </w:r>
+      <w:proofErr w:type="spellStart"/>
+      <w:r>
+        <w:rPr>
+          <w:rFonts w:ascii="Arial" w:hAnsi="Arial" w:cs="Arial"/>
+          <w:b/>
+          <w:color w:val="141414"/>
+          <w:sz w:val="21"/>
+          <w:szCs w:val="21"/>
+        </w:rPr>
+        <w:t>TypeName</w:t>
+      </w:r>
+      <w:proofErr w:type="spellEnd"/>
+      <w:r>
+        <w:rPr>
+          <w:rFonts w:ascii="Arial" w:hAnsi="Arial" w:cs="Arial"/>
+          <w:b/>
+          <w:color w:val="141414"/>
+          <w:sz w:val="21"/>
+          <w:szCs w:val="21"/>
+        </w:rPr>
+        <w:t xml:space="preserve"> </w:t>
+      </w:r>
+      <w:proofErr w:type="spellStart"/>
+      <w:r>
+        <w:rPr>
+          <w:rFonts w:ascii="Arial" w:hAnsi="Arial" w:cs="Arial"/>
+          <w:b/>
+          <w:color w:val="141414"/>
+          <w:sz w:val="21"/>
+          <w:szCs w:val="21"/>
+        </w:rPr>
+        <w:t>Microsoft.Open.AzureAD.Model.PasswordProfile</w:t>
+      </w:r>
+      <w:proofErr w:type="spellEnd"/>
+    </w:p>
+    <w:p>
+      <w:pPr>
+        <w:pStyle w:val="NormalWeb"/>
+        <w:shd w:val="clear" w:color="auto" w:fill="FFFFFF"/>
+        <w:spacing w:before="240" w:beforeAutospacing="0" w:after="240" w:afterAutospacing="0" w:line="300" w:lineRule="atLeast"/>
+        <w:rPr>
+          <w:rFonts w:ascii="Arial" w:hAnsi="Arial" w:cs="Arial"/>
+          <w:color w:val="141414"/>
+          <w:sz w:val="21"/>
+          <w:szCs w:val="21"/>
+          <w:shd w:val="clear" w:color="auto" w:fill="FFFFFF"/>
+        </w:rPr>
+      </w:pPr>
+      <w:r>
+        <w:rPr>
+          <w:rFonts w:ascii="Arial" w:hAnsi="Arial" w:cs="Arial"/>
+          <w:color w:val="141414"/>
+          <w:sz w:val="21"/>
+          <w:szCs w:val="21"/>
+          <w:shd w:val="clear" w:color="auto" w:fill="FFFFFF"/>
+        </w:rPr>
+        <w:t>In the PowerShell session within the Cloud Shell pane, run the following to set the value of the password within the profile object:</w:t>
+      </w:r>
+    </w:p>
+    <w:p>
+      <w:pPr>
+        <w:pStyle w:val="NormalWeb"/>
+        <w:shd w:val="clear" w:color="auto" w:fill="FFFFFF"/>
+        <w:spacing w:before="240" w:beforeAutospacing="0" w:after="240" w:afterAutospacing="0" w:line="300" w:lineRule="atLeast"/>
+        <w:rPr>
+          <w:rFonts w:ascii="Arial" w:hAnsi="Arial" w:cs="Arial"/>
+          <w:b/>
+          <w:color w:val="141414"/>
+          <w:sz w:val="21"/>
+          <w:szCs w:val="21"/>
+        </w:rPr>
+      </w:pPr>
+      <w:r>
+        <w:rPr>
+          <w:rFonts w:ascii="Arial" w:hAnsi="Arial" w:cs="Arial"/>
+          <w:b/>
+          <w:color w:val="141414"/>
+          <w:sz w:val="21"/>
+          <w:szCs w:val="21"/>
+        </w:rPr>
+        <w:t>$</w:t>
+      </w:r>
+      <w:proofErr w:type="spellStart"/>
+      <w:r>
+        <w:rPr>
+          <w:rFonts w:ascii="Arial" w:hAnsi="Arial" w:cs="Arial"/>
+          <w:b/>
+          <w:color w:val="141414"/>
+          <w:sz w:val="21"/>
+          <w:szCs w:val="21"/>
+        </w:rPr>
+        <w:t>passwordProfile.Password</w:t>
+      </w:r>
+      <w:proofErr w:type="spellEnd"/>
+      <w:r>
+        <w:rPr>
+          <w:rFonts w:ascii="Arial" w:hAnsi="Arial" w:cs="Arial"/>
+          <w:b/>
+          <w:color w:val="141414"/>
+          <w:sz w:val="21"/>
+          <w:szCs w:val="21"/>
+        </w:rPr>
+        <w:t xml:space="preserve"> = "Pa55w.rd1234"</w:t>
+      </w:r>
+    </w:p>
+    <w:p>
+      <w:pPr>
+        <w:pStyle w:val="NormalWeb"/>
+        <w:shd w:val="clear" w:color="auto" w:fill="FFFFFF"/>
+        <w:spacing w:before="240" w:beforeAutospacing="0" w:after="240" w:afterAutospacing="0" w:line="300" w:lineRule="atLeast"/>
+        <w:rPr>
+          <w:rFonts w:ascii="Arial" w:hAnsi="Arial" w:cs="Arial"/>
+          <w:color w:val="141414"/>
+          <w:sz w:val="21"/>
+          <w:szCs w:val="21"/>
+          <w:shd w:val="clear" w:color="auto" w:fill="FFFFFF"/>
+        </w:rPr>
+      </w:pPr>
+      <w:r>
+        <w:rPr>
+          <w:rFonts w:ascii="Arial" w:hAnsi="Arial" w:cs="Arial"/>
+          <w:color w:val="141414"/>
+          <w:sz w:val="21"/>
+          <w:szCs w:val="21"/>
+          <w:shd w:val="clear" w:color="auto" w:fill="FFFFFF"/>
+        </w:rPr>
+        <w:t xml:space="preserve">In the PowerShell session within the Cloud Shell pane, run the following to connect to Microsoft </w:t>
+      </w:r>
+      <w:proofErr w:type="spellStart"/>
+      <w:r>
+        <w:rPr>
+          <w:rFonts w:ascii="Arial" w:hAnsi="Arial" w:cs="Arial"/>
+          <w:color w:val="141414"/>
+          <w:sz w:val="21"/>
+          <w:szCs w:val="21"/>
+          <w:shd w:val="clear" w:color="auto" w:fill="FFFFFF"/>
+        </w:rPr>
+        <w:t>Entra</w:t>
+      </w:r>
+      <w:proofErr w:type="spellEnd"/>
+      <w:r>
+        <w:rPr>
+          <w:rFonts w:ascii="Arial" w:hAnsi="Arial" w:cs="Arial"/>
+          <w:color w:val="141414"/>
+          <w:sz w:val="21"/>
+          <w:szCs w:val="21"/>
+          <w:shd w:val="clear" w:color="auto" w:fill="FFFFFF"/>
+        </w:rPr>
+        <w:t xml:space="preserve"> ID:</w:t>
+      </w:r>
+    </w:p>
+    <w:p>
+      <w:pPr>
+        <w:pStyle w:val="NormalWeb"/>
+        <w:shd w:val="clear" w:color="auto" w:fill="FFFFFF"/>
+        <w:spacing w:before="240" w:beforeAutospacing="0" w:after="240" w:afterAutospacing="0" w:line="300" w:lineRule="atLeast"/>
+        <w:rPr>
+          <w:rFonts w:ascii="Arial" w:hAnsi="Arial" w:cs="Arial"/>
+          <w:b/>
+          <w:color w:val="141414"/>
+          <w:sz w:val="21"/>
+          <w:szCs w:val="21"/>
+        </w:rPr>
+      </w:pPr>
+      <w:r>
+        <w:rPr>
+          <w:rFonts w:ascii="Arial" w:hAnsi="Arial" w:cs="Arial"/>
+          <w:b/>
+          <w:color w:val="141414"/>
+          <w:sz w:val="21"/>
+          <w:szCs w:val="21"/>
+        </w:rPr>
+        <w:t>Connect-</w:t>
+      </w:r>
+      <w:proofErr w:type="spellStart"/>
+      <w:r>
+        <w:rPr>
+          <w:rFonts w:ascii="Arial" w:hAnsi="Arial" w:cs="Arial"/>
+          <w:b/>
+          <w:color w:val="141414"/>
+          <w:sz w:val="21"/>
+          <w:szCs w:val="21"/>
+        </w:rPr>
+        <w:t>AzureAD</w:t>
+      </w:r>
+      <w:proofErr w:type="spellEnd"/>
+    </w:p>
+    <w:p>
+      <w:pPr>
+        <w:pStyle w:val="NormalWeb"/>
+        <w:shd w:val="clear" w:color="auto" w:fill="FFFFFF"/>
+        <w:spacing w:before="240" w:beforeAutospacing="0" w:after="240" w:afterAutospacing="0" w:line="300" w:lineRule="atLeast"/>
+        <w:rPr>
+          <w:rFonts w:ascii="Arial" w:hAnsi="Arial" w:cs="Arial"/>
+          <w:color w:val="141414"/>
+          <w:sz w:val="21"/>
+          <w:szCs w:val="21"/>
+          <w:shd w:val="clear" w:color="auto" w:fill="FFFFFF"/>
+        </w:rPr>
+      </w:pPr>
+      <w:r>
+        <w:rPr>
+          <w:rFonts w:ascii="Arial" w:hAnsi="Arial" w:cs="Arial"/>
+          <w:color w:val="141414"/>
+          <w:sz w:val="21"/>
+          <w:szCs w:val="21"/>
+          <w:shd w:val="clear" w:color="auto" w:fill="FFFFFF"/>
+        </w:rPr>
+        <w:t xml:space="preserve">In the PowerShell session within the Cloud Shell pane, run the following to identify the name of your Microsoft </w:t>
+      </w:r>
+      <w:proofErr w:type="spellStart"/>
+      <w:r>
+        <w:rPr>
+          <w:rFonts w:ascii="Arial" w:hAnsi="Arial" w:cs="Arial"/>
+          <w:color w:val="141414"/>
+          <w:sz w:val="21"/>
+          <w:szCs w:val="21"/>
+          <w:shd w:val="clear" w:color="auto" w:fill="FFFFFF"/>
+        </w:rPr>
+        <w:t>Entra</w:t>
+      </w:r>
+      <w:proofErr w:type="spellEnd"/>
+      <w:r>
+        <w:rPr>
+          <w:rFonts w:ascii="Arial" w:hAnsi="Arial" w:cs="Arial"/>
+          <w:color w:val="141414"/>
+          <w:sz w:val="21"/>
+          <w:szCs w:val="21"/>
+          <w:shd w:val="clear" w:color="auto" w:fill="FFFFFF"/>
+        </w:rPr>
+        <w:t xml:space="preserve"> tenant:</w:t>
+      </w:r>
+    </w:p>
+    <w:p>
+      <w:pPr>
+        <w:pStyle w:val="NormalWeb"/>
+        <w:shd w:val="clear" w:color="auto" w:fill="FFFFFF"/>
+        <w:spacing w:before="240" w:beforeAutospacing="0" w:after="240" w:afterAutospacing="0" w:line="300" w:lineRule="atLeast"/>
+        <w:rPr>
+          <w:rFonts w:ascii="Arial" w:hAnsi="Arial" w:cs="Arial"/>
+          <w:b/>
+          <w:color w:val="141414"/>
+          <w:sz w:val="21"/>
+          <w:szCs w:val="21"/>
+        </w:rPr>
+      </w:pPr>
+      <w:r>
+        <w:rPr>
+          <w:rFonts w:ascii="Arial" w:hAnsi="Arial" w:cs="Arial"/>
+          <w:b/>
+          <w:color w:val="141414"/>
+          <w:sz w:val="21"/>
+          <w:szCs w:val="21"/>
+        </w:rPr>
+        <w:t>$</w:t>
+      </w:r>
+      <w:proofErr w:type="spellStart"/>
+      <w:r>
+        <w:rPr>
+          <w:rFonts w:ascii="Arial" w:hAnsi="Arial" w:cs="Arial"/>
+          <w:b/>
+          <w:color w:val="141414"/>
+          <w:sz w:val="21"/>
+          <w:szCs w:val="21"/>
+        </w:rPr>
+        <w:t>domainName</w:t>
+      </w:r>
+      <w:proofErr w:type="spellEnd"/>
+      <w:r>
+        <w:rPr>
+          <w:rFonts w:ascii="Arial" w:hAnsi="Arial" w:cs="Arial"/>
+          <w:b/>
+          <w:color w:val="141414"/>
+          <w:sz w:val="21"/>
+          <w:szCs w:val="21"/>
+        </w:rPr>
+        <w:t xml:space="preserve"> = ((Get-</w:t>
+      </w:r>
+      <w:proofErr w:type="spellStart"/>
+      <w:r>
+        <w:rPr>
+          <w:rFonts w:ascii="Arial" w:hAnsi="Arial" w:cs="Arial"/>
+          <w:b/>
+          <w:color w:val="141414"/>
+          <w:sz w:val="21"/>
+          <w:szCs w:val="21"/>
+        </w:rPr>
+        <w:t>AzureAdTenantDetail</w:t>
+      </w:r>
+      <w:proofErr w:type="spellEnd"/>
+      <w:r>
+        <w:rPr>
+          <w:rFonts w:ascii="Arial" w:hAnsi="Arial" w:cs="Arial"/>
+          <w:b/>
+          <w:color w:val="141414"/>
+          <w:sz w:val="21"/>
+          <w:szCs w:val="21"/>
+        </w:rPr>
+        <w:t>).</w:t>
+      </w:r>
+      <w:proofErr w:type="spellStart"/>
+      <w:r>
+        <w:rPr>
+          <w:rFonts w:ascii="Arial" w:hAnsi="Arial" w:cs="Arial"/>
+          <w:b/>
+          <w:color w:val="141414"/>
+          <w:sz w:val="21"/>
+          <w:szCs w:val="21"/>
+        </w:rPr>
+        <w:t>VerifiedDomains</w:t>
+      </w:r>
+      <w:proofErr w:type="spellEnd"/>
+      <w:proofErr w:type="gramStart"/>
+      <w:r>
+        <w:rPr>
+          <w:rFonts w:ascii="Arial" w:hAnsi="Arial" w:cs="Arial"/>
+          <w:b/>
+          <w:color w:val="141414"/>
+          <w:sz w:val="21"/>
+          <w:szCs w:val="21"/>
+        </w:rPr>
+        <w:t>)[</w:t>
+      </w:r>
+      <w:proofErr w:type="gramEnd"/>
+      <w:r>
+        <w:rPr>
+          <w:rFonts w:ascii="Arial" w:hAnsi="Arial" w:cs="Arial"/>
+          <w:b/>
+          <w:color w:val="141414"/>
+          <w:sz w:val="21"/>
+          <w:szCs w:val="21"/>
+        </w:rPr>
+        <w:t>0].Name</w:t>
+      </w:r>
+    </w:p>
+    <w:p>
+      <w:pPr>
+        <w:pStyle w:val="NormalWeb"/>
+        <w:shd w:val="clear" w:color="auto" w:fill="FFFFFF"/>
+        <w:spacing w:before="240" w:beforeAutospacing="0" w:after="240" w:afterAutospacing="0" w:line="300" w:lineRule="atLeast"/>
+        <w:rPr>
+          <w:rFonts w:ascii="Arial" w:hAnsi="Arial" w:cs="Arial"/>
+          <w:color w:val="141414"/>
+          <w:sz w:val="21"/>
+          <w:szCs w:val="21"/>
+          <w:shd w:val="clear" w:color="auto" w:fill="FFFFFF"/>
+        </w:rPr>
+      </w:pPr>
+      <w:r>
+        <w:rPr>
+          <w:rFonts w:ascii="Arial" w:hAnsi="Arial" w:cs="Arial"/>
+          <w:color w:val="141414"/>
+          <w:sz w:val="21"/>
+          <w:szCs w:val="21"/>
+          <w:shd w:val="clear" w:color="auto" w:fill="FFFFFF"/>
+        </w:rPr>
+        <w:t>In the PowerShell session within the Cloud Shell pane, run the following to create a user account for Isabel Garcia:</w:t>
+      </w:r>
+    </w:p>
+    <w:p>
+      <w:pPr>
+        <w:pStyle w:val="NormalWeb"/>
+        <w:shd w:val="clear" w:color="auto" w:fill="FFFFFF"/>
+        <w:spacing w:before="240" w:beforeAutospacing="0" w:after="240" w:afterAutospacing="0" w:line="300" w:lineRule="atLeast"/>
+        <w:rPr>
+          <w:rFonts w:ascii="Arial" w:hAnsi="Arial" w:cs="Arial"/>
+          <w:i/>
+          <w:color w:val="141414"/>
+          <w:sz w:val="21"/>
+          <w:szCs w:val="21"/>
+          <w:shd w:val="clear" w:color="auto" w:fill="FFFFFF"/>
+        </w:rPr>
+      </w:pPr>
+      <w:r>
+        <w:rPr>
+          <w:rStyle w:val="Strong"/>
+          <w:rFonts w:ascii="Arial" w:hAnsi="Arial" w:cs="Arial"/>
+          <w:i/>
+          <w:color w:val="141414"/>
+          <w:sz w:val="21"/>
+          <w:szCs w:val="21"/>
+          <w:shd w:val="clear" w:color="auto" w:fill="FFFFFF"/>
+        </w:rPr>
+        <w:t>Step 7</w:t>
+      </w:r>
+      <w:r>
+        <w:rPr>
+          <w:rFonts w:ascii="Arial" w:hAnsi="Arial" w:cs="Arial"/>
+          <w:i/>
+          <w:color w:val="141414"/>
+          <w:sz w:val="21"/>
+          <w:szCs w:val="21"/>
+          <w:shd w:val="clear" w:color="auto" w:fill="FFFFFF"/>
+        </w:rPr>
+        <w:t> is for reference only, and can be skipped as this user has already been created for you. If you wish, you may run the command but you will receive the error </w:t>
+      </w:r>
+      <w:r>
+        <w:rPr>
+          <w:rStyle w:val="Strong"/>
+          <w:rFonts w:ascii="Arial" w:hAnsi="Arial" w:cs="Arial"/>
+          <w:i/>
+          <w:color w:val="141414"/>
+          <w:sz w:val="21"/>
+          <w:szCs w:val="21"/>
+          <w:shd w:val="clear" w:color="auto" w:fill="FFFFFF"/>
+        </w:rPr>
+        <w:t>New-</w:t>
+      </w:r>
+      <w:proofErr w:type="spellStart"/>
+      <w:r>
+        <w:rPr>
+          <w:rStyle w:val="Strong"/>
+          <w:rFonts w:ascii="Arial" w:hAnsi="Arial" w:cs="Arial"/>
+          <w:i/>
+          <w:color w:val="141414"/>
+          <w:sz w:val="21"/>
+          <w:szCs w:val="21"/>
+          <w:shd w:val="clear" w:color="auto" w:fill="FFFFFF"/>
+        </w:rPr>
+        <w:t>AzureADUser</w:t>
+      </w:r>
+      <w:proofErr w:type="spellEnd"/>
+      <w:r>
+        <w:rPr>
+          <w:rStyle w:val="Strong"/>
+          <w:rFonts w:ascii="Arial" w:hAnsi="Arial" w:cs="Arial"/>
+          <w:i/>
+          <w:color w:val="141414"/>
+          <w:sz w:val="21"/>
+          <w:szCs w:val="21"/>
+          <w:shd w:val="clear" w:color="auto" w:fill="FFFFFF"/>
+        </w:rPr>
+        <w:t xml:space="preserve">: Error occurred while executing </w:t>
+      </w:r>
+      <w:proofErr w:type="spellStart"/>
+      <w:r>
+        <w:rPr>
+          <w:rStyle w:val="Strong"/>
+          <w:rFonts w:ascii="Arial" w:hAnsi="Arial" w:cs="Arial"/>
+          <w:i/>
+          <w:color w:val="141414"/>
+          <w:sz w:val="21"/>
+          <w:szCs w:val="21"/>
+          <w:shd w:val="clear" w:color="auto" w:fill="FFFFFF"/>
+        </w:rPr>
+        <w:t>NewUser</w:t>
+      </w:r>
+      <w:proofErr w:type="spellEnd"/>
+      <w:r>
+        <w:rPr>
+          <w:rFonts w:ascii="Arial" w:hAnsi="Arial" w:cs="Arial"/>
+          <w:i/>
+          <w:color w:val="141414"/>
+          <w:sz w:val="21"/>
+          <w:szCs w:val="21"/>
+          <w:shd w:val="clear" w:color="auto" w:fill="FFFFFF"/>
+        </w:rPr>
+        <w:t>. This is expected in this </w:t>
+      </w:r>
+      <w:proofErr w:type="spellStart"/>
+      <w:r>
+        <w:rPr>
+          <w:rStyle w:val="Strong"/>
+          <w:rFonts w:ascii="Arial" w:hAnsi="Arial" w:cs="Arial"/>
+          <w:i/>
+          <w:color w:val="141414"/>
+          <w:sz w:val="21"/>
+          <w:szCs w:val="21"/>
+          <w:shd w:val="clear" w:color="auto" w:fill="FFFFFF"/>
+        </w:rPr>
+        <w:t>Cloudslice</w:t>
+      </w:r>
+      <w:proofErr w:type="spellEnd"/>
+      <w:r>
+        <w:rPr>
+          <w:rFonts w:ascii="Arial" w:hAnsi="Arial" w:cs="Arial"/>
+          <w:i/>
+          <w:color w:val="141414"/>
+          <w:sz w:val="21"/>
+          <w:szCs w:val="21"/>
+          <w:shd w:val="clear" w:color="auto" w:fill="FFFFFF"/>
+        </w:rPr>
+        <w:t> lab and you may proceed to the next </w:t>
+      </w:r>
+      <w:r>
+        <w:rPr>
+          <w:rStyle w:val="Strong"/>
+          <w:rFonts w:ascii="Arial" w:hAnsi="Arial" w:cs="Arial"/>
+          <w:i/>
+          <w:color w:val="141414"/>
+          <w:sz w:val="21"/>
+          <w:szCs w:val="21"/>
+          <w:shd w:val="clear" w:color="auto" w:fill="FFFFFF"/>
+        </w:rPr>
+        <w:t>Step</w:t>
+      </w:r>
+      <w:r>
+        <w:rPr>
+          <w:rFonts w:ascii="Arial" w:hAnsi="Arial" w:cs="Arial"/>
+          <w:i/>
+          <w:color w:val="141414"/>
+          <w:sz w:val="21"/>
+          <w:szCs w:val="21"/>
+          <w:shd w:val="clear" w:color="auto" w:fill="FFFFFF"/>
+        </w:rPr>
+        <w:t>.</w:t>
+      </w:r>
+    </w:p>
+    <w:p>
+      <w:pPr>
+        <w:pStyle w:val="NormalWeb"/>
+        <w:shd w:val="clear" w:color="auto" w:fill="FFFFFF"/>
+        <w:spacing w:before="240" w:beforeAutospacing="0" w:after="240" w:afterAutospacing="0" w:line="300" w:lineRule="atLeast"/>
+        <w:rPr>
+          <w:rFonts w:ascii="Arial" w:hAnsi="Arial" w:cs="Arial"/>
+          <w:b/>
+          <w:color w:val="141414"/>
+          <w:sz w:val="21"/>
+          <w:szCs w:val="21"/>
+        </w:rPr>
+      </w:pPr>
+      <w:r>
+        <w:rPr>
+          <w:rFonts w:ascii="Arial" w:hAnsi="Arial" w:cs="Arial"/>
+          <w:b/>
+          <w:color w:val="141414"/>
+          <w:sz w:val="21"/>
+          <w:szCs w:val="21"/>
+        </w:rPr>
+        <w:t>New-</w:t>
+      </w:r>
+      <w:proofErr w:type="spellStart"/>
+      <w:r>
+        <w:rPr>
+          <w:rFonts w:ascii="Arial" w:hAnsi="Arial" w:cs="Arial"/>
+          <w:b/>
+          <w:color w:val="141414"/>
+          <w:sz w:val="21"/>
+          <w:szCs w:val="21"/>
+        </w:rPr>
+        <w:t>AzureADUser</w:t>
+      </w:r>
+      <w:proofErr w:type="spellEnd"/>
+      <w:r>
+        <w:rPr>
+          <w:rFonts w:ascii="Arial" w:hAnsi="Arial" w:cs="Arial"/>
+          <w:b/>
+          <w:color w:val="141414"/>
+          <w:sz w:val="21"/>
+          <w:szCs w:val="21"/>
+        </w:rPr>
+        <w:t xml:space="preserve"> -</w:t>
+      </w:r>
+      <w:proofErr w:type="spellStart"/>
+      <w:r>
+        <w:rPr>
+          <w:rFonts w:ascii="Arial" w:hAnsi="Arial" w:cs="Arial"/>
+          <w:b/>
+          <w:color w:val="141414"/>
+          <w:sz w:val="21"/>
+          <w:szCs w:val="21"/>
+        </w:rPr>
+        <w:t>DisplayName</w:t>
+      </w:r>
+      <w:proofErr w:type="spellEnd"/>
+      <w:r>
+        <w:rPr>
+          <w:rFonts w:ascii="Arial" w:hAnsi="Arial" w:cs="Arial"/>
+          <w:b/>
+          <w:color w:val="141414"/>
+          <w:sz w:val="21"/>
+          <w:szCs w:val="21"/>
+        </w:rPr>
+        <w:t xml:space="preserve"> 'Isabel Garcia' -</w:t>
+      </w:r>
+      <w:proofErr w:type="spellStart"/>
+      <w:r>
+        <w:rPr>
+          <w:rFonts w:ascii="Arial" w:hAnsi="Arial" w:cs="Arial"/>
+          <w:b/>
+          <w:color w:val="141414"/>
+          <w:sz w:val="21"/>
+          <w:szCs w:val="21"/>
+        </w:rPr>
+        <w:t>PasswordProfile</w:t>
+      </w:r>
+      <w:proofErr w:type="spellEnd"/>
+      <w:r>
+        <w:rPr>
+          <w:rFonts w:ascii="Arial" w:hAnsi="Arial" w:cs="Arial"/>
+          <w:b/>
+          <w:color w:val="141414"/>
+          <w:sz w:val="21"/>
+          <w:szCs w:val="21"/>
+        </w:rPr>
+        <w:t xml:space="preserve"> $</w:t>
+      </w:r>
+      <w:proofErr w:type="spellStart"/>
+      <w:r>
+        <w:rPr>
+          <w:rFonts w:ascii="Arial" w:hAnsi="Arial" w:cs="Arial"/>
+          <w:b/>
+          <w:color w:val="141414"/>
+          <w:sz w:val="21"/>
+          <w:szCs w:val="21"/>
+        </w:rPr>
+        <w:t>passwordProfile</w:t>
+      </w:r>
+      <w:proofErr w:type="spellEnd"/>
+      <w:r>
+        <w:rPr>
+          <w:rFonts w:ascii="Arial" w:hAnsi="Arial" w:cs="Arial"/>
+          <w:b/>
+          <w:color w:val="141414"/>
+          <w:sz w:val="21"/>
+          <w:szCs w:val="21"/>
+        </w:rPr>
+        <w:t xml:space="preserve"> -</w:t>
+      </w:r>
+      <w:proofErr w:type="spellStart"/>
+      <w:r>
+        <w:rPr>
+          <w:rFonts w:ascii="Arial" w:hAnsi="Arial" w:cs="Arial"/>
+          <w:b/>
+          <w:color w:val="141414"/>
+          <w:sz w:val="21"/>
+          <w:szCs w:val="21"/>
+        </w:rPr>
+        <w:t>UserPrincipalName</w:t>
+      </w:r>
+      <w:proofErr w:type="spellEnd"/>
+      <w:r>
+        <w:rPr>
+          <w:rFonts w:ascii="Arial" w:hAnsi="Arial" w:cs="Arial"/>
+          <w:b/>
+          <w:color w:val="141414"/>
+          <w:sz w:val="21"/>
+          <w:szCs w:val="21"/>
+        </w:rPr>
+        <w:t xml:space="preserve"> "Isabel@$</w:t>
+      </w:r>
+      <w:proofErr w:type="spellStart"/>
+      <w:r>
+        <w:rPr>
+          <w:rFonts w:ascii="Arial" w:hAnsi="Arial" w:cs="Arial"/>
+          <w:b/>
+          <w:color w:val="141414"/>
+          <w:sz w:val="21"/>
+          <w:szCs w:val="21"/>
+        </w:rPr>
+        <w:t>domainName</w:t>
+      </w:r>
+      <w:proofErr w:type="spellEnd"/>
+      <w:r>
+        <w:rPr>
+          <w:rFonts w:ascii="Arial" w:hAnsi="Arial" w:cs="Arial"/>
+          <w:b/>
+          <w:color w:val="141414"/>
+          <w:sz w:val="21"/>
+          <w:szCs w:val="21"/>
+        </w:rPr>
+        <w:t>" -</w:t>
+      </w:r>
+      <w:proofErr w:type="spellStart"/>
+      <w:r>
+        <w:rPr>
+          <w:rFonts w:ascii="Arial" w:hAnsi="Arial" w:cs="Arial"/>
+          <w:b/>
+          <w:color w:val="141414"/>
+          <w:sz w:val="21"/>
+          <w:szCs w:val="21"/>
+        </w:rPr>
+        <w:t>AccountEnabled</w:t>
+      </w:r>
+      <w:proofErr w:type="spellEnd"/>
+      <w:r>
+        <w:rPr>
+          <w:rFonts w:ascii="Arial" w:hAnsi="Arial" w:cs="Arial"/>
+          <w:b/>
+          <w:color w:val="141414"/>
+          <w:sz w:val="21"/>
+          <w:szCs w:val="21"/>
+        </w:rPr>
+        <w:t xml:space="preserve"> $true -</w:t>
+      </w:r>
+      <w:proofErr w:type="spellStart"/>
+      <w:r>
+        <w:rPr>
+          <w:rFonts w:ascii="Arial" w:hAnsi="Arial" w:cs="Arial"/>
+          <w:b/>
+          <w:color w:val="141414"/>
+          <w:sz w:val="21"/>
+          <w:szCs w:val="21"/>
+        </w:rPr>
+        <w:t>MailNickName</w:t>
+      </w:r>
+      <w:proofErr w:type="spellEnd"/>
+      <w:r>
+        <w:rPr>
+          <w:rFonts w:ascii="Arial" w:hAnsi="Arial" w:cs="Arial"/>
+          <w:b/>
+          <w:color w:val="141414"/>
+          <w:sz w:val="21"/>
+          <w:szCs w:val="21"/>
+        </w:rPr>
+        <w:t xml:space="preserve"> 'Isabel'</w:t>
+      </w:r>
+    </w:p>
+    <w:p>
+      <w:pPr>
+        <w:pStyle w:val="NormalWeb"/>
+        <w:shd w:val="clear" w:color="auto" w:fill="FFFFFF"/>
+        <w:spacing w:before="240" w:beforeAutospacing="0" w:after="240" w:afterAutospacing="0" w:line="300" w:lineRule="atLeast"/>
+        <w:rPr>
+          <w:rFonts w:ascii="Arial" w:hAnsi="Arial" w:cs="Arial"/>
+          <w:color w:val="141414"/>
+          <w:sz w:val="21"/>
+          <w:szCs w:val="21"/>
+          <w:shd w:val="clear" w:color="auto" w:fill="FFFFFF"/>
+        </w:rPr>
+      </w:pPr>
+      <w:r>
+        <w:rPr>
+          <w:rFonts w:ascii="Arial" w:hAnsi="Arial" w:cs="Arial"/>
+          <w:color w:val="141414"/>
+          <w:sz w:val="21"/>
+          <w:szCs w:val="21"/>
+          <w:shd w:val="clear" w:color="auto" w:fill="FFFFFF"/>
+        </w:rPr>
+        <w:t xml:space="preserve">In the PowerShell session within the Cloud Shell pane, run the following to list Microsoft </w:t>
+      </w:r>
+      <w:proofErr w:type="spellStart"/>
+      <w:r>
+        <w:rPr>
+          <w:rFonts w:ascii="Arial" w:hAnsi="Arial" w:cs="Arial"/>
+          <w:color w:val="141414"/>
+          <w:sz w:val="21"/>
+          <w:szCs w:val="21"/>
+          <w:shd w:val="clear" w:color="auto" w:fill="FFFFFF"/>
+        </w:rPr>
+        <w:t>Entra</w:t>
+      </w:r>
+      <w:proofErr w:type="spellEnd"/>
+      <w:r>
+        <w:rPr>
+          <w:rFonts w:ascii="Arial" w:hAnsi="Arial" w:cs="Arial"/>
+          <w:color w:val="141414"/>
+          <w:sz w:val="21"/>
+          <w:szCs w:val="21"/>
+          <w:shd w:val="clear" w:color="auto" w:fill="FFFFFF"/>
+        </w:rPr>
+        <w:t xml:space="preserve"> ID users (the accounts of Joseph and Isabel should appear on the listed):</w:t>
+      </w:r>
+    </w:p>
+    <w:p>
+      <w:pPr>
+        <w:pStyle w:val="NormalWeb"/>
+        <w:shd w:val="clear" w:color="auto" w:fill="FFFFFF"/>
+        <w:spacing w:before="240" w:beforeAutospacing="0" w:after="240" w:afterAutospacing="0" w:line="300" w:lineRule="atLeast"/>
+        <w:rPr>
+          <w:rFonts w:ascii="Arial" w:hAnsi="Arial" w:cs="Arial"/>
+          <w:b/>
+          <w:color w:val="141414"/>
+          <w:sz w:val="21"/>
+          <w:szCs w:val="21"/>
+        </w:rPr>
+      </w:pPr>
+      <w:r>
+        <w:rPr>
+          <w:rFonts w:ascii="Arial" w:hAnsi="Arial" w:cs="Arial"/>
+          <w:b/>
+          <w:color w:val="141414"/>
+          <w:sz w:val="21"/>
+          <w:szCs w:val="21"/>
+        </w:rPr>
+        <w:t>Get-</w:t>
+      </w:r>
+      <w:proofErr w:type="spellStart"/>
+      <w:r>
+        <w:rPr>
+          <w:rFonts w:ascii="Arial" w:hAnsi="Arial" w:cs="Arial"/>
+          <w:b/>
+          <w:color w:val="141414"/>
+          <w:sz w:val="21"/>
+          <w:szCs w:val="21"/>
+        </w:rPr>
+        <w:t>AzureADUser</w:t>
+      </w:r>
+      <w:proofErr w:type="spellEnd"/>
+      <w:r>
+        <w:rPr>
+          <w:rFonts w:ascii="Arial" w:hAnsi="Arial" w:cs="Arial"/>
+          <w:b/>
+          <w:color w:val="141414"/>
+          <w:sz w:val="21"/>
+          <w:szCs w:val="21"/>
+        </w:rPr>
+        <w:t xml:space="preserve"> -All $true | Where-Object {$_.</w:t>
+      </w:r>
+      <w:proofErr w:type="spellStart"/>
+      <w:r>
+        <w:rPr>
+          <w:rFonts w:ascii="Arial" w:hAnsi="Arial" w:cs="Arial"/>
+          <w:b/>
+          <w:color w:val="141414"/>
+          <w:sz w:val="21"/>
+          <w:szCs w:val="21"/>
+        </w:rPr>
+        <w:t>UserPrincipalName</w:t>
+      </w:r>
+      <w:proofErr w:type="spellEnd"/>
+      <w:r>
+        <w:rPr>
+          <w:rFonts w:ascii="Arial" w:hAnsi="Arial" w:cs="Arial"/>
+          <w:b/>
+          <w:color w:val="141414"/>
+          <w:sz w:val="21"/>
+          <w:szCs w:val="21"/>
+        </w:rPr>
+        <w:t xml:space="preserve"> -like "*55256178@LOD*"}</w:t>
+      </w:r>
+    </w:p>
+    <w:p>
+      <w:pPr>
+        <w:pStyle w:val="NormalWeb"/>
+        <w:shd w:val="clear" w:color="auto" w:fill="FFFFFF"/>
+        <w:spacing w:before="240" w:beforeAutospacing="0" w:after="240" w:afterAutospacing="0" w:line="300" w:lineRule="atLeast"/>
+        <w:rPr>
+          <w:rFonts w:ascii="Arial" w:hAnsi="Arial" w:cs="Arial"/>
+          <w:b/>
+          <w:color w:val="141414"/>
+          <w:sz w:val="21"/>
+          <w:szCs w:val="21"/>
+        </w:rPr>
+      </w:pPr>
+      <w:r>
+        <w:rPr>
+          <w:rFonts w:ascii="Arial" w:hAnsi="Arial" w:cs="Arial"/>
+          <w:b/>
+          <w:noProof/>
+          <w:color w:val="141414"/>
+          <w:sz w:val="21"/>
+          <w:szCs w:val="21"/>
+        </w:rPr>
+        <w:drawing>
+          <wp:inline distT="0" distB="0" distL="0" distR="0">
+            <wp:extent cx="5943600" cy="3343275"/>
+            <wp:effectExtent l="0" t="0" r="0" b="9525"/>
+            <wp:docPr id="8" name="Picture 8"/>
+            <wp:cNvGraphicFramePr>
+              <a:graphicFrameLocks xmlns:a="http://schemas.openxmlformats.org/drawingml/2006/main" noChangeAspect="1"/>
+            </wp:cNvGraphicFramePr>
+            <a:graphic xmlns:a="http://schemas.openxmlformats.org/drawingml/2006/main">
+              <a:graphicData uri="http://schemas.openxmlformats.org/drawingml/2006/picture">
+                <pic:pic xmlns:pic="http://schemas.openxmlformats.org/drawingml/2006/picture">
+                  <pic:nvPicPr>
+                    <pic:cNvPr id="8" name=""/>
+                    <pic:cNvPicPr/>
+                  </pic:nvPicPr>
+                  <pic:blipFill>
+                    <a:blip r:embed="rId14" cstate="print">
+                      <a:extLst>
+                        <a:ext uri="{28A0092B-C50C-407E-A947-70E740481C1C}">
+                          <a14:useLocalDpi xmlns:a14="http://schemas.microsoft.com/office/drawing/2010/main" val="0"/>
+                        </a:ext>
+                      </a:extLst>
+                    </a:blip>
+                    <a:stretch>
+                      <a:fillRect/>
+                    </a:stretch>
+                  </pic:blipFill>
+                  <pic:spPr>
+                    <a:xfrm>
+                      <a:off x="0" y="0"/>
+                      <a:ext cx="5943600" cy="3343275"/>
+                    </a:xfrm>
+                    <a:prstGeom prst="rect">
+                      <a:avLst/>
+                    </a:prstGeom>
+                  </pic:spPr>
+                </pic:pic>
+              </a:graphicData>
+            </a:graphic>
+          </wp:inline>
+        </w:drawing>
+      </w:r>
+    </w:p>
+    <w:p>
+      <w:pPr>
+        <w:pStyle w:val="Heading4"/>
+        <w:rPr>
+          <w:rFonts w:eastAsia="Times New Roman"/>
+        </w:rPr>
+      </w:pPr>
+      <w:r>
+        <w:rPr>
+          <w:rFonts w:eastAsia="Times New Roman"/>
+        </w:rPr>
+        <w:t>Task2: Use PowerShell to create the Junior Admins group and add the user account of Isabel Garcia to the group.</w:t>
+      </w:r>
+    </w:p>
+    <w:p>
+      <w:pPr>
+        <w:rPr>
+          <w:rFonts w:ascii="Arial" w:hAnsi="Arial" w:cs="Arial"/>
+          <w:color w:val="141414"/>
+          <w:sz w:val="21"/>
+          <w:szCs w:val="21"/>
+          <w:shd w:val="clear" w:color="auto" w:fill="FFFFFF"/>
+        </w:rPr>
+      </w:pPr>
+      <w:r>
+        <w:rPr>
+          <w:rFonts w:ascii="Arial" w:hAnsi="Arial" w:cs="Arial"/>
+          <w:color w:val="141414"/>
+          <w:sz w:val="21"/>
+          <w:szCs w:val="21"/>
+          <w:shd w:val="clear" w:color="auto" w:fill="FFFFFF"/>
+        </w:rPr>
+        <w:t>In this task, you will create the Junior Admins group and add the user account of Isabel Garcia to the group by using PowerShell.</w:t>
+      </w:r>
+    </w:p>
+    <w:p>
+      <w:pPr>
+        <w:rPr>
+          <w:rFonts w:ascii="Arial" w:hAnsi="Arial" w:cs="Arial"/>
+          <w:color w:val="141414"/>
+          <w:sz w:val="21"/>
+          <w:szCs w:val="21"/>
+          <w:shd w:val="clear" w:color="auto" w:fill="FFFFFF"/>
+        </w:rPr>
+      </w:pPr>
+      <w:r>
+        <w:rPr>
+          <w:rFonts w:ascii="Arial" w:hAnsi="Arial" w:cs="Arial"/>
+          <w:color w:val="141414"/>
+          <w:sz w:val="21"/>
+          <w:szCs w:val="21"/>
+          <w:shd w:val="clear" w:color="auto" w:fill="FFFFFF"/>
+        </w:rPr>
+        <w:t>In the same PowerShell session within the Cloud Shell pane, run the following to create a new security group named Junior Admins:</w:t>
+      </w:r>
+    </w:p>
+    <w:p>
+      <w:pPr>
+        <w:rPr>
+          <w:b/>
+        </w:rPr>
+      </w:pPr>
+      <w:r>
+        <w:rPr>
+          <w:b/>
+        </w:rPr>
+        <w:t>New-</w:t>
+      </w:r>
+      <w:proofErr w:type="spellStart"/>
+      <w:r>
+        <w:rPr>
+          <w:b/>
+        </w:rPr>
+        <w:t>AzureADGroup</w:t>
+      </w:r>
+      <w:proofErr w:type="spellEnd"/>
+      <w:r>
+        <w:rPr>
+          <w:b/>
+        </w:rPr>
+        <w:t xml:space="preserve"> -</w:t>
+      </w:r>
+      <w:proofErr w:type="spellStart"/>
+      <w:r>
+        <w:rPr>
+          <w:b/>
+        </w:rPr>
+        <w:t>DisplayName</w:t>
+      </w:r>
+      <w:proofErr w:type="spellEnd"/>
+      <w:r>
+        <w:rPr>
+          <w:b/>
+        </w:rPr>
+        <w:t xml:space="preserve"> 'Junior Admins55256178' -</w:t>
+      </w:r>
+      <w:proofErr w:type="spellStart"/>
+      <w:r>
+        <w:rPr>
+          <w:b/>
+        </w:rPr>
+        <w:t>MailEnabled</w:t>
+      </w:r>
+      <w:proofErr w:type="spellEnd"/>
+      <w:r>
+        <w:rPr>
+          <w:b/>
+        </w:rPr>
+        <w:t xml:space="preserve"> $false -</w:t>
+      </w:r>
+      <w:proofErr w:type="spellStart"/>
+      <w:r>
+        <w:rPr>
+          <w:b/>
+        </w:rPr>
+        <w:t>SecurityEnabled</w:t>
+      </w:r>
+      <w:proofErr w:type="spellEnd"/>
+      <w:r>
+        <w:rPr>
+          <w:b/>
+        </w:rPr>
+        <w:t xml:space="preserve"> $true -</w:t>
+      </w:r>
+      <w:proofErr w:type="spellStart"/>
+      <w:r>
+        <w:rPr>
+          <w:b/>
+        </w:rPr>
+        <w:t>MailNickName</w:t>
+      </w:r>
+      <w:proofErr w:type="spellEnd"/>
+      <w:r>
+        <w:rPr>
+          <w:b/>
+        </w:rPr>
+        <w:t xml:space="preserve"> </w:t>
+      </w:r>
+      <w:proofErr w:type="spellStart"/>
+      <w:r>
+        <w:rPr>
+          <w:b/>
+        </w:rPr>
+        <w:t>JuniorAdmins</w:t>
+      </w:r>
+      <w:proofErr w:type="spellEnd"/>
+    </w:p>
+    <w:p>
+      <w:pPr>
+        <w:rPr>
+          <w:b/>
+        </w:rPr>
+      </w:pPr>
+    </w:p>
+    <w:p>
+      <w:pPr>
+        <w:rPr>
+          <w:rFonts w:ascii="Arial" w:hAnsi="Arial" w:cs="Arial"/>
+          <w:color w:val="141414"/>
+          <w:sz w:val="21"/>
+          <w:szCs w:val="21"/>
+          <w:shd w:val="clear" w:color="auto" w:fill="FFFFFF"/>
+        </w:rPr>
+      </w:pPr>
+      <w:r>
+        <w:rPr>
+          <w:rFonts w:ascii="Arial" w:hAnsi="Arial" w:cs="Arial"/>
+          <w:color w:val="141414"/>
+          <w:sz w:val="21"/>
+          <w:szCs w:val="21"/>
+          <w:shd w:val="clear" w:color="auto" w:fill="FFFFFF"/>
+        </w:rPr>
+        <w:t xml:space="preserve">In the PowerShell session within the Cloud Shell pane, run the following to list the groups in your Microsoft </w:t>
+      </w:r>
+      <w:proofErr w:type="spellStart"/>
+      <w:r>
+        <w:rPr>
+          <w:rFonts w:ascii="Arial" w:hAnsi="Arial" w:cs="Arial"/>
+          <w:color w:val="141414"/>
+          <w:sz w:val="21"/>
+          <w:szCs w:val="21"/>
+          <w:shd w:val="clear" w:color="auto" w:fill="FFFFFF"/>
+        </w:rPr>
+        <w:t>Entra</w:t>
+      </w:r>
+      <w:proofErr w:type="spellEnd"/>
+      <w:r>
+        <w:rPr>
+          <w:rFonts w:ascii="Arial" w:hAnsi="Arial" w:cs="Arial"/>
+          <w:color w:val="141414"/>
+          <w:sz w:val="21"/>
+          <w:szCs w:val="21"/>
+          <w:shd w:val="clear" w:color="auto" w:fill="FFFFFF"/>
+        </w:rPr>
+        <w:t xml:space="preserve"> tenant (the list should include the Senior Admins55256178 and Junior Admins55256178 groups):</w:t>
+      </w:r>
+    </w:p>
+    <w:p>
+      <w:pPr>
+        <w:rPr>
+          <w:b/>
+        </w:rPr>
+      </w:pPr>
+      <w:r>
+        <w:rPr>
+          <w:b/>
+        </w:rPr>
+        <w:t>Get-</w:t>
+      </w:r>
+      <w:proofErr w:type="spellStart"/>
+      <w:r>
+        <w:rPr>
+          <w:b/>
+        </w:rPr>
+        <w:t>AzureADGroup</w:t>
+      </w:r>
+      <w:proofErr w:type="spellEnd"/>
+    </w:p>
+    <w:p>
+      <w:pPr>
+        <w:rPr>
+          <w:b/>
+        </w:rPr>
+      </w:pPr>
+      <w:r>
+        <w:rPr>
+          <w:b/>
+          <w:noProof/>
+        </w:rPr>
+        <w:drawing>
+          <wp:inline distT="0" distB="0" distL="0" distR="0" wp14:anchorId="0F5018C3" wp14:editId="0ED2B52E">
+            <wp:extent cx="5943600" cy="3343275"/>
+            <wp:effectExtent l="0" t="0" r="0" b="9525"/>
+            <wp:docPr id="9" name="Picture 9"/>
+            <wp:cNvGraphicFramePr>
+              <a:graphicFrameLocks xmlns:a="http://schemas.openxmlformats.org/drawingml/2006/main" noChangeAspect="1"/>
+            </wp:cNvGraphicFramePr>
+            <a:graphic xmlns:a="http://schemas.openxmlformats.org/drawingml/2006/main">
+              <a:graphicData uri="http://schemas.openxmlformats.org/drawingml/2006/picture">
+                <pic:pic xmlns:pic="http://schemas.openxmlformats.org/drawingml/2006/picture">
+                  <pic:nvPicPr>
+                    <pic:cNvPr id="9" name=""/>
+                    <pic:cNvPicPr/>
+                  </pic:nvPicPr>
+                  <pic:blipFill>
+                    <a:blip r:embed="rId15" cstate="print">
+                      <a:extLst>
+                        <a:ext uri="{28A0092B-C50C-407E-A947-70E740481C1C}">
+                          <a14:useLocalDpi xmlns:a14="http://schemas.microsoft.com/office/drawing/2010/main" val="0"/>
+                        </a:ext>
+                      </a:extLst>
+                    </a:blip>
+                    <a:stretch>
+                      <a:fillRect/>
+                    </a:stretch>
+                  </pic:blipFill>
+                  <pic:spPr>
+                    <a:xfrm>
+                      <a:off x="0" y="0"/>
+                      <a:ext cx="5943600" cy="3343275"/>
+                    </a:xfrm>
+                    <a:prstGeom prst="rect">
+                      <a:avLst/>
+                    </a:prstGeom>
+                  </pic:spPr>
+                </pic:pic>
+              </a:graphicData>
+            </a:graphic>
+          </wp:inline>
+        </w:drawing>
+      </w:r>
+    </w:p>
+    <w:p>
+      <w:pPr>
+        <w:rPr>
+          <w:rFonts w:ascii="Arial" w:hAnsi="Arial" w:cs="Arial"/>
+          <w:color w:val="141414"/>
+          <w:sz w:val="21"/>
+          <w:szCs w:val="21"/>
+          <w:shd w:val="clear" w:color="auto" w:fill="FFFFFF"/>
+        </w:rPr>
+      </w:pPr>
+      <w:r>
+        <w:rPr>
+          <w:rFonts w:ascii="Arial" w:hAnsi="Arial" w:cs="Arial"/>
+          <w:color w:val="141414"/>
+          <w:sz w:val="21"/>
+          <w:szCs w:val="21"/>
+          <w:shd w:val="clear" w:color="auto" w:fill="FFFFFF"/>
+        </w:rPr>
+        <w:t>In the PowerShell session within the Cloud Shell pane, run the following to obtain a reference to the user account of Isabel Garcia:</w:t>
+      </w:r>
+    </w:p>
+    <w:p>
+      <w:pPr>
+        <w:rPr>
+          <w:b/>
+        </w:rPr>
+      </w:pPr>
+      <w:r>
+        <w:rPr>
+          <w:b/>
+        </w:rPr>
+        <w:t>$user = Get-</w:t>
+      </w:r>
+      <w:proofErr w:type="spellStart"/>
+      <w:r>
+        <w:rPr>
+          <w:b/>
+        </w:rPr>
+        <w:t>AzureADUser</w:t>
+      </w:r>
+      <w:proofErr w:type="spellEnd"/>
+      <w:r>
+        <w:rPr>
+          <w:b/>
+        </w:rPr>
+        <w:t xml:space="preserve"> -Filter "</w:t>
+      </w:r>
+      <w:proofErr w:type="spellStart"/>
+      <w:r>
+        <w:rPr>
+          <w:b/>
+        </w:rPr>
+        <w:t>UserPrincipalName</w:t>
+      </w:r>
+      <w:proofErr w:type="spellEnd"/>
+      <w:r>
+        <w:rPr>
+          <w:b/>
+        </w:rPr>
+        <w:t xml:space="preserve"> </w:t>
+      </w:r>
+      <w:proofErr w:type="spellStart"/>
+      <w:r>
+        <w:rPr>
+          <w:b/>
+        </w:rPr>
+        <w:t>eq</w:t>
+      </w:r>
+      <w:proofErr w:type="spellEnd"/>
+      <w:r>
+        <w:rPr>
+          <w:b/>
+        </w:rPr>
+        <w:t xml:space="preserve"> 'Isabel-55256178@LODSPRODMCA.onmicrosoft.com'"</w:t>
+      </w:r>
+    </w:p>
+    <w:p>
+      <w:pPr>
+        <w:rPr>
+          <w:rFonts w:ascii="Arial" w:hAnsi="Arial" w:cs="Arial"/>
+          <w:color w:val="141414"/>
+          <w:sz w:val="21"/>
+          <w:szCs w:val="21"/>
+          <w:shd w:val="clear" w:color="auto" w:fill="FFFFFF"/>
+        </w:rPr>
+      </w:pPr>
+      <w:r>
+        <w:rPr>
+          <w:rFonts w:ascii="Arial" w:hAnsi="Arial" w:cs="Arial"/>
+          <w:color w:val="141414"/>
+          <w:sz w:val="21"/>
+          <w:szCs w:val="21"/>
+          <w:shd w:val="clear" w:color="auto" w:fill="FFFFFF"/>
+        </w:rPr>
+        <w:t>In the PowerShell session within the Cloud Shell pane, run the following to add the user account of Isabel to the Junior Admins55256178 group:</w:t>
+      </w:r>
+    </w:p>
+    <w:p>
+      <w:pPr>
+        <w:rPr>
+          <w:b/>
+        </w:rPr>
+      </w:pPr>
+      <w:r>
+        <w:rPr>
+          <w:b/>
+        </w:rPr>
+        <w:t>Add-</w:t>
+      </w:r>
+      <w:proofErr w:type="spellStart"/>
+      <w:r>
+        <w:rPr>
+          <w:b/>
+        </w:rPr>
+        <w:t>AzADGroupMember</w:t>
+      </w:r>
+      <w:proofErr w:type="spellEnd"/>
+      <w:r>
+        <w:rPr>
+          <w:b/>
+        </w:rPr>
+        <w:t xml:space="preserve"> -</w:t>
+      </w:r>
+      <w:proofErr w:type="spellStart"/>
+      <w:r>
+        <w:rPr>
+          <w:b/>
+        </w:rPr>
+        <w:t>MemberUserPrincipalName</w:t>
+      </w:r>
+      <w:proofErr w:type="spellEnd"/>
+      <w:r>
+        <w:rPr>
+          <w:b/>
+        </w:rPr>
+        <w:t xml:space="preserve"> $</w:t>
+      </w:r>
+      <w:proofErr w:type="spellStart"/>
+      <w:r>
+        <w:rPr>
+          <w:b/>
+        </w:rPr>
+        <w:t>user.userPrincipalName</w:t>
+      </w:r>
+      <w:proofErr w:type="spellEnd"/>
+      <w:r>
+        <w:rPr>
+          <w:b/>
+        </w:rPr>
+        <w:t xml:space="preserve"> -</w:t>
+      </w:r>
+      <w:proofErr w:type="spellStart"/>
+      <w:r>
+        <w:rPr>
+          <w:b/>
+        </w:rPr>
+        <w:t>TargetGroupDisplayName</w:t>
+      </w:r>
+      <w:proofErr w:type="spellEnd"/>
+      <w:r>
+        <w:rPr>
+          <w:b/>
+        </w:rPr>
+        <w:t xml:space="preserve"> "Junior Admins55256178"</w:t>
+      </w:r>
+    </w:p>
+    <w:p>
+      <w:pPr>
+        <w:rPr>
+          <w:rFonts w:ascii="Arial" w:hAnsi="Arial" w:cs="Arial"/>
+          <w:color w:val="141414"/>
+          <w:sz w:val="21"/>
+          <w:szCs w:val="21"/>
+          <w:shd w:val="clear" w:color="auto" w:fill="FFFFFF"/>
+        </w:rPr>
+      </w:pPr>
+      <w:r>
+        <w:rPr>
+          <w:rFonts w:ascii="Arial" w:hAnsi="Arial" w:cs="Arial"/>
+          <w:color w:val="141414"/>
+          <w:sz w:val="21"/>
+          <w:szCs w:val="21"/>
+          <w:shd w:val="clear" w:color="auto" w:fill="FFFFFF"/>
+        </w:rPr>
+        <w:t>In the PowerShell session within the Cloud Shell pane, run the following to verify that the Junior Admins55256178 group contains the user account of Isabel:</w:t>
+      </w:r>
+    </w:p>
+    <w:p>
+      <w:pPr>
+        <w:rPr>
+          <w:b/>
+        </w:rPr>
+      </w:pPr>
+      <w:r>
+        <w:rPr>
+          <w:b/>
+        </w:rPr>
+        <w:t>Get-</w:t>
+      </w:r>
+      <w:proofErr w:type="spellStart"/>
+      <w:r>
+        <w:rPr>
+          <w:b/>
+        </w:rPr>
+        <w:t>AzADGroupMember</w:t>
+      </w:r>
+      <w:proofErr w:type="spellEnd"/>
+      <w:r>
+        <w:rPr>
+          <w:b/>
+        </w:rPr>
+        <w:t xml:space="preserve"> -</w:t>
+      </w:r>
+      <w:proofErr w:type="spellStart"/>
+      <w:r>
+        <w:rPr>
+          <w:b/>
+        </w:rPr>
+        <w:t>GroupDisplayName</w:t>
+      </w:r>
+      <w:proofErr w:type="spellEnd"/>
+      <w:r>
+        <w:rPr>
+          <w:b/>
+        </w:rPr>
+        <w:t xml:space="preserve"> "Junior Admins55256178"</w:t>
+      </w:r>
+    </w:p>
+    <w:p>
+      <w:pPr>
+        <w:rPr>
+          <w:b/>
+        </w:rPr>
+      </w:pPr>
+      <w:r>
+        <w:rPr>
+          <w:b/>
+        </w:rPr>
+        <w:drawing>
+          <wp:inline distT="0" distB="0" distL="0" distR="0" wp14:anchorId="186655DA" wp14:editId="53F76BE0">
+            <wp:extent cx="5943600" cy="3343275"/>
+            <wp:effectExtent l="0" t="0" r="0" b="9525"/>
+            <wp:docPr id="10" name="Picture 10"/>
+            <wp:cNvGraphicFramePr>
+              <a:graphicFrameLocks xmlns:a="http://schemas.openxmlformats.org/drawingml/2006/main" noChangeAspect="1"/>
+            </wp:cNvGraphicFramePr>
+            <a:graphic xmlns:a="http://schemas.openxmlformats.org/drawingml/2006/main">
+              <a:graphicData uri="http://schemas.openxmlformats.org/drawingml/2006/picture">
+                <pic:pic xmlns:pic="http://schemas.openxmlformats.org/drawingml/2006/picture">
+                  <pic:nvPicPr>
+                    <pic:cNvPr id="1" name=""/>
+                    <pic:cNvPicPr/>
+                  </pic:nvPicPr>
+                  <pic:blipFill>
+                    <a:blip r:embed="rId16"/>
+                    <a:stretch>
+                      <a:fillRect/>
+                    </a:stretch>
+                  </pic:blipFill>
+                  <pic:spPr>
+                    <a:xfrm>
+                      <a:off x="0" y="0"/>
+                      <a:ext cx="5943600" cy="3343275"/>
+                    </a:xfrm>
+                    <a:prstGeom prst="rect">
+                      <a:avLst/>
+                    </a:prstGeom>
+                  </pic:spPr>
+                </pic:pic>
+              </a:graphicData>
+            </a:graphic>
+          </wp:inline>
+        </w:drawing>
+      </w:r>
+    </w:p>
+    <w:p>
+      <w:pPr>
+        <w:rPr>
+          <w:rFonts w:ascii="Arial" w:hAnsi="Arial" w:cs="Arial"/>
+          <w:i/>
+          <w:color w:val="141414"/>
+          <w:sz w:val="21"/>
+          <w:szCs w:val="21"/>
+          <w:shd w:val="clear" w:color="auto" w:fill="F7F7F7"/>
+        </w:rPr>
+      </w:pPr>
+      <w:r>
+        <w:rPr>
+          <w:rFonts w:ascii="Arial" w:hAnsi="Arial" w:cs="Arial"/>
+          <w:i/>
+          <w:color w:val="141414"/>
+          <w:sz w:val="21"/>
+          <w:szCs w:val="21"/>
+          <w:shd w:val="clear" w:color="auto" w:fill="F7F7F7"/>
+        </w:rPr>
+        <w:t>Result: You used PowerShell to create a user and a group account, and added the user account to the group account.</w:t>
+      </w:r>
+    </w:p>
+    <w:p>
+      <w:pPr>
+        <w:rPr>
+          <w:b/>
+          <w:i/>
+        </w:rPr>
+      </w:pPr>
       <w:bookmarkStart w:id="5" w:name="_GoBack"/>
       <w:bookmarkEnd w:id="5"/>
+    </w:p>
+    <w:p/>
+    <w:p>
+      <w:pPr>
+        <w:pStyle w:val="NormalWeb"/>
+        <w:shd w:val="clear" w:color="auto" w:fill="FFFFFF"/>
+        <w:spacing w:before="240" w:beforeAutospacing="0" w:after="240" w:afterAutospacing="0" w:line="300" w:lineRule="atLeast"/>
+        <w:rPr>
+          <w:rFonts w:ascii="Arial" w:hAnsi="Arial" w:cs="Arial"/>
+          <w:b/>
+          <w:color w:val="141414"/>
+          <w:sz w:val="21"/>
+          <w:szCs w:val="21"/>
+        </w:rPr>
+      </w:pPr>
+    </w:p>
+    <w:p>
+      <w:pPr>
+        <w:pStyle w:val="NormalWeb"/>
+        <w:shd w:val="clear" w:color="auto" w:fill="FFFFFF"/>
+        <w:spacing w:before="240" w:beforeAutospacing="0" w:after="240" w:afterAutospacing="0" w:line="300" w:lineRule="atLeast"/>
+        <w:rPr>
+          <w:rFonts w:ascii="Arial" w:hAnsi="Arial" w:cs="Arial"/>
+          <w:b/>
+          <w:color w:val="141414"/>
+          <w:sz w:val="21"/>
+          <w:szCs w:val="21"/>
+        </w:rPr>
+      </w:pPr>
+    </w:p>
+    <w:p>
+      <w:pPr>
+        <w:pStyle w:val="NormalWeb"/>
+        <w:shd w:val="clear" w:color="auto" w:fill="FFFFFF"/>
+        <w:spacing w:before="240" w:beforeAutospacing="0" w:after="240" w:afterAutospacing="0" w:line="300" w:lineRule="atLeast"/>
+        <w:rPr>
+          <w:rFonts w:ascii="Arial" w:hAnsi="Arial" w:cs="Arial"/>
+          <w:color w:val="141414"/>
+          <w:sz w:val="21"/>
+          <w:szCs w:val="21"/>
+        </w:rPr>
+      </w:pPr>
+    </w:p>
+    <w:p>
+      <w:pPr>
+        <w:pStyle w:val="NormalWeb"/>
+        <w:shd w:val="clear" w:color="auto" w:fill="FFFFFF"/>
+        <w:spacing w:before="240" w:beforeAutospacing="0" w:after="240" w:afterAutospacing="0" w:line="300" w:lineRule="atLeast"/>
+        <w:rPr>
+          <w:rFonts w:ascii="Arial" w:hAnsi="Arial" w:cs="Arial"/>
+          <w:color w:val="141414"/>
+          <w:sz w:val="21"/>
+          <w:szCs w:val="21"/>
+        </w:rPr>
+      </w:pPr>
     </w:p>
     <w:p/>
     <w:p/>
@@ -1993,9 +4941,9 @@
     </w:lvl>
   </w:abstractNum>
   <w:abstractNum w:abstractNumId="1" w15:restartNumberingAfterBreak="0">
-    <w:nsid w:val="3F2C400E"/>
+    <w:nsid w:val="20934D51"/>
     <w:multiLevelType w:val="multilevel"/>
-    <w:tmpl w:val="214E03E8"/>
+    <w:tmpl w:val="E8803D40"/>
     <w:lvl w:ilvl="0">
       <w:start w:val="1"/>
       <w:numFmt w:val="bullet"/>
@@ -2142,9 +5090,9 @@
     </w:lvl>
   </w:abstractNum>
   <w:abstractNum w:abstractNumId="2" w15:restartNumberingAfterBreak="0">
-    <w:nsid w:val="635046C8"/>
+    <w:nsid w:val="3F2C400E"/>
     <w:multiLevelType w:val="multilevel"/>
-    <w:tmpl w:val="37726F6A"/>
+    <w:tmpl w:val="214E03E8"/>
     <w:lvl w:ilvl="0">
       <w:start w:val="1"/>
       <w:numFmt w:val="bullet"/>
@@ -2290,13 +5238,165 @@
       </w:rPr>
     </w:lvl>
   </w:abstractNum>
+  <w:abstractNum w:abstractNumId="3" w15:restartNumberingAfterBreak="0">
+    <w:nsid w:val="635046C8"/>
+    <w:multiLevelType w:val="multilevel"/>
+    <w:tmpl w:val="37726F6A"/>
+    <w:lvl w:ilvl="0">
+      <w:start w:val="1"/>
+      <w:numFmt w:val="bullet"/>
+      <w:lvlText w:val=""/>
+      <w:lvlJc w:val="left"/>
+      <w:pPr>
+        <w:tabs>
+          <w:tab w:val="num" w:pos="720"/>
+        </w:tabs>
+        <w:ind w:left="720" w:hanging="360"/>
+      </w:pPr>
+      <w:rPr>
+        <w:rFonts w:ascii="Symbol" w:hAnsi="Symbol" w:hint="default"/>
+        <w:sz w:val="20"/>
+      </w:rPr>
+    </w:lvl>
+    <w:lvl w:ilvl="1" w:tentative="1">
+      <w:start w:val="1"/>
+      <w:numFmt w:val="bullet"/>
+      <w:lvlText w:val="o"/>
+      <w:lvlJc w:val="left"/>
+      <w:pPr>
+        <w:tabs>
+          <w:tab w:val="num" w:pos="1440"/>
+        </w:tabs>
+        <w:ind w:left="1440" w:hanging="360"/>
+      </w:pPr>
+      <w:rPr>
+        <w:rFonts w:ascii="Courier New" w:hAnsi="Courier New" w:hint="default"/>
+        <w:sz w:val="20"/>
+      </w:rPr>
+    </w:lvl>
+    <w:lvl w:ilvl="2" w:tentative="1">
+      <w:start w:val="1"/>
+      <w:numFmt w:val="bullet"/>
+      <w:lvlText w:val=""/>
+      <w:lvlJc w:val="left"/>
+      <w:pPr>
+        <w:tabs>
+          <w:tab w:val="num" w:pos="2160"/>
+        </w:tabs>
+        <w:ind w:left="2160" w:hanging="360"/>
+      </w:pPr>
+      <w:rPr>
+        <w:rFonts w:ascii="Wingdings" w:hAnsi="Wingdings" w:hint="default"/>
+        <w:sz w:val="20"/>
+      </w:rPr>
+    </w:lvl>
+    <w:lvl w:ilvl="3" w:tentative="1">
+      <w:start w:val="1"/>
+      <w:numFmt w:val="bullet"/>
+      <w:lvlText w:val=""/>
+      <w:lvlJc w:val="left"/>
+      <w:pPr>
+        <w:tabs>
+          <w:tab w:val="num" w:pos="2880"/>
+        </w:tabs>
+        <w:ind w:left="2880" w:hanging="360"/>
+      </w:pPr>
+      <w:rPr>
+        <w:rFonts w:ascii="Wingdings" w:hAnsi="Wingdings" w:hint="default"/>
+        <w:sz w:val="20"/>
+      </w:rPr>
+    </w:lvl>
+    <w:lvl w:ilvl="4" w:tentative="1">
+      <w:start w:val="1"/>
+      <w:numFmt w:val="bullet"/>
+      <w:lvlText w:val=""/>
+      <w:lvlJc w:val="left"/>
+      <w:pPr>
+        <w:tabs>
+          <w:tab w:val="num" w:pos="3600"/>
+        </w:tabs>
+        <w:ind w:left="3600" w:hanging="360"/>
+      </w:pPr>
+      <w:rPr>
+        <w:rFonts w:ascii="Wingdings" w:hAnsi="Wingdings" w:hint="default"/>
+        <w:sz w:val="20"/>
+      </w:rPr>
+    </w:lvl>
+    <w:lvl w:ilvl="5" w:tentative="1">
+      <w:start w:val="1"/>
+      <w:numFmt w:val="bullet"/>
+      <w:lvlText w:val=""/>
+      <w:lvlJc w:val="left"/>
+      <w:pPr>
+        <w:tabs>
+          <w:tab w:val="num" w:pos="4320"/>
+        </w:tabs>
+        <w:ind w:left="4320" w:hanging="360"/>
+      </w:pPr>
+      <w:rPr>
+        <w:rFonts w:ascii="Wingdings" w:hAnsi="Wingdings" w:hint="default"/>
+        <w:sz w:val="20"/>
+      </w:rPr>
+    </w:lvl>
+    <w:lvl w:ilvl="6" w:tentative="1">
+      <w:start w:val="1"/>
+      <w:numFmt w:val="bullet"/>
+      <w:lvlText w:val=""/>
+      <w:lvlJc w:val="left"/>
+      <w:pPr>
+        <w:tabs>
+          <w:tab w:val="num" w:pos="5040"/>
+        </w:tabs>
+        <w:ind w:left="5040" w:hanging="360"/>
+      </w:pPr>
+      <w:rPr>
+        <w:rFonts w:ascii="Wingdings" w:hAnsi="Wingdings" w:hint="default"/>
+        <w:sz w:val="20"/>
+      </w:rPr>
+    </w:lvl>
+    <w:lvl w:ilvl="7" w:tentative="1">
+      <w:start w:val="1"/>
+      <w:numFmt w:val="bullet"/>
+      <w:lvlText w:val=""/>
+      <w:lvlJc w:val="left"/>
+      <w:pPr>
+        <w:tabs>
+          <w:tab w:val="num" w:pos="5760"/>
+        </w:tabs>
+        <w:ind w:left="5760" w:hanging="360"/>
+      </w:pPr>
+      <w:rPr>
+        <w:rFonts w:ascii="Wingdings" w:hAnsi="Wingdings" w:hint="default"/>
+        <w:sz w:val="20"/>
+      </w:rPr>
+    </w:lvl>
+    <w:lvl w:ilvl="8" w:tentative="1">
+      <w:start w:val="1"/>
+      <w:numFmt w:val="bullet"/>
+      <w:lvlText w:val=""/>
+      <w:lvlJc w:val="left"/>
+      <w:pPr>
+        <w:tabs>
+          <w:tab w:val="num" w:pos="6480"/>
+        </w:tabs>
+        <w:ind w:left="6480" w:hanging="360"/>
+      </w:pPr>
+      <w:rPr>
+        <w:rFonts w:ascii="Wingdings" w:hAnsi="Wingdings" w:hint="default"/>
+        <w:sz w:val="20"/>
+      </w:rPr>
+    </w:lvl>
+  </w:abstractNum>
   <w:num w:numId="1">
-    <w:abstractNumId w:val="2"/>
+    <w:abstractNumId w:val="3"/>
   </w:num>
   <w:num w:numId="2">
     <w:abstractNumId w:val="0"/>
   </w:num>
   <w:num w:numId="3">
+    <w:abstractNumId w:val="2"/>
+  </w:num>
+  <w:num w:numId="4">
     <w:abstractNumId w:val="1"/>
   </w:num>
 </w:numbering>
@@ -2965,6 +6065,17 @@
       <w:szCs w:val="24"/>
     </w:rPr>
   </w:style>
+  <w:style w:type="character" w:styleId="Emphasis">
+    <w:name w:val="Emphasis"/>
+    <w:basedOn w:val="DefaultParagraphFont"/>
+    <w:uiPriority w:val="20"/>
+    <w:qFormat/>
+    <w:rsid w:val="000E7F0F"/>
+    <w:rPr>
+      <w:i/>
+      <w:iCs/>
+    </w:rPr>
+  </w:style>
 </w:styles>
 </file>
 
@@ -3234,7 +6345,7 @@
 </file>
 
 <file path=customXml/itemProps1.xml><?xml version="1.0" encoding="utf-8"?>
-<ds:datastoreItem xmlns:ds="http://schemas.openxmlformats.org/officeDocument/2006/customXml" ds:itemID="{4E89E20D-98FE-41B2-9B32-DDFB057D5155}">
+<ds:datastoreItem xmlns:ds="http://schemas.openxmlformats.org/officeDocument/2006/customXml" ds:itemID="{04099DE2-6559-40ED-8CD8-BF415DF5EDA7}">
   <ds:schemaRefs>
     <ds:schemaRef ds:uri="http://schemas.openxmlformats.org/officeDocument/2006/bibliography"/>
   </ds:schemaRefs>

</xml_diff>